<commit_message>
Signed-off-by: xiaobiao work log
</commit_message>
<xml_diff>
--- a/工作日志/201510.docx
+++ b/工作日志/201510.docx
@@ -148,6 +148,7 @@
               </w:rPr>
               <w:t>：</w:t>
             </w:r>
+            <w:proofErr w:type="gramStart"/>
             <w:r>
               <w:rPr>
                 <w:rFonts w:hint="eastAsia"/>
@@ -155,6 +156,7 @@
               </w:rPr>
               <w:t>肖彪</w:t>
             </w:r>
+            <w:proofErr w:type="gramEnd"/>
           </w:p>
         </w:tc>
         <w:tc>
@@ -192,6 +194,7 @@
               </w:rPr>
               <w:t>：</w:t>
             </w:r>
+            <w:proofErr w:type="spellStart"/>
             <w:r>
               <w:rPr>
                 <w:rFonts w:hint="eastAsia"/>
@@ -199,6 +202,7 @@
               </w:rPr>
               <w:t>xiaobiao</w:t>
             </w:r>
+            <w:proofErr w:type="spellEnd"/>
           </w:p>
         </w:tc>
         <w:tc>
@@ -555,6 +559,7 @@
               </w:rPr>
               <w:t>：</w:t>
             </w:r>
+            <w:proofErr w:type="gramStart"/>
             <w:r>
               <w:rPr>
                 <w:rFonts w:hint="eastAsia"/>
@@ -562,6 +567,7 @@
               </w:rPr>
               <w:t>肖彪</w:t>
             </w:r>
+            <w:proofErr w:type="gramEnd"/>
           </w:p>
         </w:tc>
         <w:tc>
@@ -599,6 +605,7 @@
               </w:rPr>
               <w:t>：</w:t>
             </w:r>
+            <w:proofErr w:type="spellStart"/>
             <w:r>
               <w:rPr>
                 <w:rFonts w:hint="eastAsia"/>
@@ -606,6 +613,7 @@
               </w:rPr>
               <w:t>xiaobiao</w:t>
             </w:r>
+            <w:proofErr w:type="spellEnd"/>
           </w:p>
         </w:tc>
         <w:tc>
@@ -775,12 +783,14 @@
               </w:rPr>
               <w:t>最后通过将原来数据库的数据导出到文件，再通过</w:t>
             </w:r>
+            <w:proofErr w:type="spellStart"/>
             <w:r>
               <w:rPr>
                 <w:rFonts w:hint="eastAsia"/>
               </w:rPr>
               <w:t>sql</w:t>
             </w:r>
+            <w:proofErr w:type="spellEnd"/>
             <w:r>
               <w:rPr>
                 <w:rFonts w:hint="eastAsia"/>
@@ -1010,6 +1020,7 @@
               </w:rPr>
               <w:t>：</w:t>
             </w:r>
+            <w:proofErr w:type="gramStart"/>
             <w:r>
               <w:rPr>
                 <w:rFonts w:hint="eastAsia"/>
@@ -1017,6 +1028,7 @@
               </w:rPr>
               <w:t>肖彪</w:t>
             </w:r>
+            <w:proofErr w:type="gramEnd"/>
           </w:p>
         </w:tc>
         <w:tc>
@@ -1054,6 +1066,7 @@
               </w:rPr>
               <w:t>：</w:t>
             </w:r>
+            <w:proofErr w:type="spellStart"/>
             <w:r>
               <w:rPr>
                 <w:rFonts w:hint="eastAsia"/>
@@ -1061,6 +1074,7 @@
               </w:rPr>
               <w:t>xiaobiao</w:t>
             </w:r>
+            <w:proofErr w:type="spellEnd"/>
           </w:p>
         </w:tc>
         <w:tc>
@@ -1150,12 +1164,14 @@
               </w:rPr>
               <w:t>修改原来</w:t>
             </w:r>
+            <w:proofErr w:type="spellStart"/>
             <w:r>
               <w:rPr>
                 <w:rFonts w:hint="eastAsia"/>
               </w:rPr>
               <w:t>userapply</w:t>
             </w:r>
+            <w:proofErr w:type="spellEnd"/>
             <w:r>
               <w:rPr>
                 <w:rFonts w:hint="eastAsia"/>
@@ -1243,23 +1259,33 @@
               </w:rPr>
               <w:t>根据当前的需求，修改了</w:t>
             </w:r>
+            <w:proofErr w:type="spellStart"/>
             <w:r>
               <w:rPr>
                 <w:rFonts w:hint="eastAsia"/>
               </w:rPr>
               <w:t>userapply</w:t>
             </w:r>
+            <w:proofErr w:type="spellEnd"/>
             <w:r>
               <w:rPr>
                 <w:rFonts w:hint="eastAsia"/>
               </w:rPr>
               <w:t>执行语句的部分，并完成了</w:t>
             </w:r>
-            <w:r>
-              <w:rPr>
-                <w:rFonts w:hint="eastAsia"/>
-              </w:rPr>
-              <w:t xml:space="preserve">api-server </w:t>
+            <w:proofErr w:type="spellStart"/>
+            <w:r>
+              <w:rPr>
+                <w:rFonts w:hint="eastAsia"/>
+              </w:rPr>
+              <w:t>api</w:t>
+            </w:r>
+            <w:proofErr w:type="spellEnd"/>
+            <w:r>
+              <w:rPr>
+                <w:rFonts w:hint="eastAsia"/>
+              </w:rPr>
+              <w:t xml:space="preserve">-server </w:t>
             </w:r>
             <w:r>
               <w:rPr>
@@ -1526,6 +1552,7 @@
               </w:rPr>
               <w:t>：</w:t>
             </w:r>
+            <w:proofErr w:type="gramStart"/>
             <w:r>
               <w:rPr>
                 <w:rFonts w:hint="eastAsia"/>
@@ -1533,6 +1560,7 @@
               </w:rPr>
               <w:t>肖彪</w:t>
             </w:r>
+            <w:proofErr w:type="gramEnd"/>
           </w:p>
         </w:tc>
         <w:tc>
@@ -1570,6 +1598,7 @@
               </w:rPr>
               <w:t>：</w:t>
             </w:r>
+            <w:proofErr w:type="spellStart"/>
             <w:r>
               <w:rPr>
                 <w:rFonts w:hint="eastAsia"/>
@@ -1577,6 +1606,7 @@
               </w:rPr>
               <w:t>xiaobiao</w:t>
             </w:r>
+            <w:proofErr w:type="spellEnd"/>
           </w:p>
         </w:tc>
         <w:tc>
@@ -1818,12 +1848,14 @@
               </w:rPr>
               <w:t>目前的项目进度已经迟滞不前，这和前期没有较好的规划有关系。项目当时没有合理的规划，没有按照整个项目需要完成的内容进行功能的划分，因此没有按照每个人分配的任务，开始的时候大家一起完成后台的</w:t>
             </w:r>
+            <w:proofErr w:type="spellStart"/>
             <w:r>
               <w:rPr>
                 <w:rFonts w:hint="eastAsia"/>
               </w:rPr>
               <w:t>dao</w:t>
             </w:r>
+            <w:proofErr w:type="spellEnd"/>
             <w:r>
               <w:rPr>
                 <w:rFonts w:hint="eastAsia"/>
@@ -1840,14 +1872,30 @@
               <w:rPr>
                 <w:rFonts w:hint="eastAsia"/>
               </w:rPr>
-              <w:t>，等这些任务完成了，就一起等前台的实现。前台过来之后要使用</w:t>
-            </w:r>
+              <w:t>，等这些任务完成了，就</w:t>
+            </w:r>
+            <w:proofErr w:type="gramStart"/>
+            <w:r>
+              <w:rPr>
+                <w:rFonts w:hint="eastAsia"/>
+              </w:rPr>
+              <w:t>一起等</w:t>
+            </w:r>
+            <w:proofErr w:type="gramEnd"/>
+            <w:r>
+              <w:rPr>
+                <w:rFonts w:hint="eastAsia"/>
+              </w:rPr>
+              <w:t>前台的实现。前台过来之后要使用</w:t>
+            </w:r>
+            <w:proofErr w:type="spellStart"/>
             <w:r>
               <w:rPr>
                 <w:rFonts w:hint="eastAsia"/>
               </w:rPr>
               <w:t>php</w:t>
             </w:r>
+            <w:proofErr w:type="spellEnd"/>
             <w:r>
               <w:rPr>
                 <w:rFonts w:hint="eastAsia"/>
@@ -1990,6 +2038,7 @@
               </w:rPr>
               <w:t>：</w:t>
             </w:r>
+            <w:proofErr w:type="gramStart"/>
             <w:r>
               <w:rPr>
                 <w:rFonts w:hint="eastAsia"/>
@@ -1997,6 +2046,7 @@
               </w:rPr>
               <w:t>肖彪</w:t>
             </w:r>
+            <w:proofErr w:type="gramEnd"/>
           </w:p>
         </w:tc>
         <w:tc>
@@ -2034,6 +2084,7 @@
               </w:rPr>
               <w:t>：</w:t>
             </w:r>
+            <w:proofErr w:type="spellStart"/>
             <w:r>
               <w:rPr>
                 <w:rFonts w:hint="eastAsia"/>
@@ -2041,6 +2092,7 @@
               </w:rPr>
               <w:t>xiaobiao</w:t>
             </w:r>
+            <w:proofErr w:type="spellEnd"/>
           </w:p>
         </w:tc>
         <w:tc>
@@ -2400,6 +2452,7 @@
               </w:rPr>
               <w:t>：</w:t>
             </w:r>
+            <w:proofErr w:type="gramStart"/>
             <w:r>
               <w:rPr>
                 <w:rFonts w:hint="eastAsia"/>
@@ -2407,6 +2460,7 @@
               </w:rPr>
               <w:t>肖彪</w:t>
             </w:r>
+            <w:proofErr w:type="gramEnd"/>
           </w:p>
         </w:tc>
         <w:tc>
@@ -2444,6 +2498,7 @@
               </w:rPr>
               <w:t>：</w:t>
             </w:r>
+            <w:proofErr w:type="spellStart"/>
             <w:r>
               <w:rPr>
                 <w:rFonts w:hint="eastAsia"/>
@@ -2451,6 +2506,7 @@
               </w:rPr>
               <w:t>xiaobiao</w:t>
             </w:r>
+            <w:proofErr w:type="spellEnd"/>
           </w:p>
         </w:tc>
         <w:tc>
@@ -2843,6 +2899,7 @@
               </w:rPr>
               <w:t>：</w:t>
             </w:r>
+            <w:proofErr w:type="gramStart"/>
             <w:r>
               <w:rPr>
                 <w:rFonts w:hint="eastAsia"/>
@@ -2850,6 +2907,7 @@
               </w:rPr>
               <w:t>肖彪</w:t>
             </w:r>
+            <w:proofErr w:type="gramEnd"/>
           </w:p>
         </w:tc>
         <w:tc>
@@ -2887,6 +2945,7 @@
               </w:rPr>
               <w:t>：</w:t>
             </w:r>
+            <w:proofErr w:type="spellStart"/>
             <w:r>
               <w:rPr>
                 <w:rFonts w:hint="eastAsia"/>
@@ -2894,6 +2953,7 @@
               </w:rPr>
               <w:t>xiaobiao</w:t>
             </w:r>
+            <w:proofErr w:type="spellEnd"/>
           </w:p>
         </w:tc>
         <w:tc>
@@ -3079,7 +3139,21 @@
               <w:rPr>
                 <w:rFonts w:hint="eastAsia"/>
               </w:rPr>
-              <w:t>语言读写表时，遇到</w:t>
+              <w:t>语言</w:t>
+            </w:r>
+            <w:proofErr w:type="gramStart"/>
+            <w:r>
+              <w:rPr>
+                <w:rFonts w:hint="eastAsia"/>
+              </w:rPr>
+              <w:t>读写表</w:t>
+            </w:r>
+            <w:proofErr w:type="gramEnd"/>
+            <w:r>
+              <w:rPr>
+                <w:rFonts w:hint="eastAsia"/>
+              </w:rPr>
+              <w:t>时，遇到</w:t>
             </w:r>
             <w:r>
               <w:rPr>
@@ -3329,6 +3403,7 @@
               </w:rPr>
               <w:t>：</w:t>
             </w:r>
+            <w:proofErr w:type="gramStart"/>
             <w:r>
               <w:rPr>
                 <w:rFonts w:hint="eastAsia"/>
@@ -3336,6 +3411,7 @@
               </w:rPr>
               <w:t>肖彪</w:t>
             </w:r>
+            <w:proofErr w:type="gramEnd"/>
           </w:p>
         </w:tc>
         <w:tc>
@@ -3373,6 +3449,7 @@
               </w:rPr>
               <w:t>：</w:t>
             </w:r>
+            <w:proofErr w:type="spellStart"/>
             <w:r>
               <w:rPr>
                 <w:rFonts w:hint="eastAsia"/>
@@ -3380,6 +3457,7 @@
               </w:rPr>
               <w:t>xiaobiao</w:t>
             </w:r>
+            <w:proofErr w:type="spellEnd"/>
           </w:p>
         </w:tc>
         <w:tc>
@@ -3766,6 +3844,7 @@
               </w:rPr>
               <w:t>：</w:t>
             </w:r>
+            <w:proofErr w:type="gramStart"/>
             <w:r>
               <w:rPr>
                 <w:rFonts w:hint="eastAsia"/>
@@ -3773,6 +3852,7 @@
               </w:rPr>
               <w:t>肖彪</w:t>
             </w:r>
+            <w:proofErr w:type="gramEnd"/>
           </w:p>
         </w:tc>
         <w:tc>
@@ -3810,6 +3890,7 @@
               </w:rPr>
               <w:t>：</w:t>
             </w:r>
+            <w:proofErr w:type="spellStart"/>
             <w:r>
               <w:rPr>
                 <w:rFonts w:hint="eastAsia"/>
@@ -3817,6 +3898,7 @@
               </w:rPr>
               <w:t>xiaobiao</w:t>
             </w:r>
+            <w:proofErr w:type="spellEnd"/>
           </w:p>
         </w:tc>
         <w:tc>
@@ -4176,6 +4258,7 @@
               </w:rPr>
               <w:t>：</w:t>
             </w:r>
+            <w:proofErr w:type="gramStart"/>
             <w:r>
               <w:rPr>
                 <w:rFonts w:hint="eastAsia"/>
@@ -4183,6 +4266,7 @@
               </w:rPr>
               <w:t>肖彪</w:t>
             </w:r>
+            <w:proofErr w:type="gramEnd"/>
           </w:p>
         </w:tc>
         <w:tc>
@@ -4220,6 +4304,7 @@
               </w:rPr>
               <w:t>：</w:t>
             </w:r>
+            <w:proofErr w:type="spellStart"/>
             <w:r>
               <w:rPr>
                 <w:rFonts w:hint="eastAsia"/>
@@ -4227,6 +4312,7 @@
               </w:rPr>
               <w:t>xiaobiao</w:t>
             </w:r>
+            <w:proofErr w:type="spellEnd"/>
           </w:p>
         </w:tc>
         <w:tc>
@@ -4580,6 +4666,7 @@
               </w:rPr>
               <w:t>：</w:t>
             </w:r>
+            <w:proofErr w:type="gramStart"/>
             <w:r>
               <w:rPr>
                 <w:rFonts w:hint="eastAsia"/>
@@ -4587,6 +4674,7 @@
               </w:rPr>
               <w:t>肖彪</w:t>
             </w:r>
+            <w:proofErr w:type="gramEnd"/>
           </w:p>
         </w:tc>
         <w:tc>
@@ -4624,6 +4712,7 @@
               </w:rPr>
               <w:t>：</w:t>
             </w:r>
+            <w:proofErr w:type="spellStart"/>
             <w:r>
               <w:rPr>
                 <w:rFonts w:hint="eastAsia"/>
@@ -4631,6 +4720,7 @@
               </w:rPr>
               <w:t>xiaobiao</w:t>
             </w:r>
+            <w:proofErr w:type="spellEnd"/>
           </w:p>
         </w:tc>
         <w:tc>
@@ -4766,6 +4856,1316 @@
                 <w:rFonts w:hint="eastAsia"/>
               </w:rPr>
               <w:t>去北辰加入小组，感受那边的工作氛围</w:t>
+            </w:r>
+            <w:r>
+              <w:rPr>
+                <w:rFonts w:hint="eastAsia"/>
+              </w:rPr>
+              <w:t>。</w:t>
+            </w:r>
+          </w:p>
+        </w:tc>
+      </w:tr>
+      <w:tr>
+        <w:trPr>
+          <w:trHeight w:val="2190"/>
+        </w:trPr>
+        <w:tc>
+          <w:tcPr>
+            <w:tcW w:w="2094" w:type="dxa"/>
+            <w:gridSpan w:val="2"/>
+            <w:vAlign w:val="center"/>
+          </w:tcPr>
+          <w:p>
+            <w:pPr>
+              <w:spacing w:line="600" w:lineRule="auto"/>
+              <w:jc w:val="center"/>
+              <w:rPr>
+                <w:sz w:val="24"/>
+              </w:rPr>
+            </w:pPr>
+            <w:r>
+              <w:rPr>
+                <w:rFonts w:hint="eastAsia"/>
+                <w:sz w:val="24"/>
+              </w:rPr>
+              <w:t>问题汇总</w:t>
+            </w:r>
+          </w:p>
+        </w:tc>
+        <w:tc>
+          <w:tcPr>
+            <w:tcW w:w="5916" w:type="dxa"/>
+            <w:gridSpan w:val="2"/>
+            <w:vAlign w:val="center"/>
+          </w:tcPr>
+          <w:p>
+            <w:pPr>
+              <w:spacing w:line="276" w:lineRule="auto"/>
+            </w:pPr>
+            <w:r>
+              <w:rPr>
+                <w:rFonts w:hint="eastAsia"/>
+              </w:rPr>
+              <w:t xml:space="preserve">    </w:t>
+            </w:r>
+            <w:r>
+              <w:rPr>
+                <w:rFonts w:hint="eastAsia"/>
+              </w:rPr>
+              <w:t>待定</w:t>
+            </w:r>
+          </w:p>
+        </w:tc>
+      </w:tr>
+      <w:tr>
+        <w:trPr>
+          <w:trHeight w:val="1680"/>
+        </w:trPr>
+        <w:tc>
+          <w:tcPr>
+            <w:tcW w:w="2094" w:type="dxa"/>
+            <w:gridSpan w:val="2"/>
+            <w:vAlign w:val="center"/>
+          </w:tcPr>
+          <w:p>
+            <w:pPr>
+              <w:spacing w:line="600" w:lineRule="auto"/>
+              <w:jc w:val="center"/>
+              <w:rPr>
+                <w:sz w:val="24"/>
+              </w:rPr>
+            </w:pPr>
+            <w:r>
+              <w:rPr>
+                <w:rFonts w:hint="eastAsia"/>
+                <w:sz w:val="24"/>
+              </w:rPr>
+              <w:t>学习梳理</w:t>
+            </w:r>
+          </w:p>
+        </w:tc>
+        <w:tc>
+          <w:tcPr>
+            <w:tcW w:w="5916" w:type="dxa"/>
+            <w:gridSpan w:val="2"/>
+            <w:vAlign w:val="center"/>
+          </w:tcPr>
+          <w:p>
+            <w:pPr>
+              <w:spacing w:line="276" w:lineRule="auto"/>
+              <w:ind w:firstLineChars="200" w:firstLine="420"/>
+            </w:pPr>
+            <w:r>
+              <w:rPr>
+                <w:rFonts w:hint="eastAsia"/>
+              </w:rPr>
+              <w:t>待定</w:t>
+            </w:r>
+          </w:p>
+        </w:tc>
+      </w:tr>
+      <w:tr>
+        <w:trPr>
+          <w:trHeight w:val="1523"/>
+        </w:trPr>
+        <w:tc>
+          <w:tcPr>
+            <w:tcW w:w="2094" w:type="dxa"/>
+            <w:gridSpan w:val="2"/>
+            <w:vAlign w:val="center"/>
+          </w:tcPr>
+          <w:p>
+            <w:pPr>
+              <w:spacing w:line="600" w:lineRule="auto"/>
+              <w:jc w:val="center"/>
+              <w:rPr>
+                <w:sz w:val="24"/>
+              </w:rPr>
+            </w:pPr>
+            <w:r>
+              <w:rPr>
+                <w:rFonts w:hint="eastAsia"/>
+                <w:sz w:val="24"/>
+              </w:rPr>
+              <w:t>下一步工作</w:t>
+            </w:r>
+          </w:p>
+        </w:tc>
+        <w:tc>
+          <w:tcPr>
+            <w:tcW w:w="5916" w:type="dxa"/>
+            <w:gridSpan w:val="2"/>
+            <w:vAlign w:val="center"/>
+          </w:tcPr>
+          <w:p>
+            <w:pPr>
+              <w:spacing w:line="276" w:lineRule="auto"/>
+              <w:ind w:firstLineChars="200" w:firstLine="420"/>
+            </w:pPr>
+            <w:r>
+              <w:rPr>
+                <w:rFonts w:hint="eastAsia"/>
+              </w:rPr>
+              <w:t>待定</w:t>
+            </w:r>
+          </w:p>
+        </w:tc>
+      </w:tr>
+    </w:tbl>
+    <w:p>
+      <w:pPr>
+        <w:spacing w:line="600" w:lineRule="auto"/>
+        <w:rPr>
+          <w:sz w:val="24"/>
+        </w:rPr>
+      </w:pPr>
+    </w:p>
+    <w:p>
+      <w:pPr>
+        <w:spacing w:line="600" w:lineRule="auto"/>
+        <w:rPr>
+          <w:sz w:val="24"/>
+        </w:rPr>
+      </w:pPr>
+    </w:p>
+    <w:p>
+      <w:pPr>
+        <w:spacing w:line="600" w:lineRule="auto"/>
+        <w:rPr>
+          <w:sz w:val="24"/>
+        </w:rPr>
+      </w:pPr>
+    </w:p>
+    <w:tbl>
+      <w:tblPr>
+        <w:tblStyle w:val="a4"/>
+        <w:tblW w:w="8010" w:type="dxa"/>
+        <w:tblLook w:val="04A0" w:firstRow="1" w:lastRow="0" w:firstColumn="1" w:lastColumn="0" w:noHBand="0" w:noVBand="1"/>
+      </w:tblPr>
+      <w:tblGrid>
+        <w:gridCol w:w="1809"/>
+        <w:gridCol w:w="285"/>
+        <w:gridCol w:w="2125"/>
+        <w:gridCol w:w="3791"/>
+      </w:tblGrid>
+      <w:tr>
+        <w:trPr>
+          <w:trHeight w:val="1206"/>
+        </w:trPr>
+        <w:tc>
+          <w:tcPr>
+            <w:tcW w:w="1809" w:type="dxa"/>
+            <w:vAlign w:val="center"/>
+          </w:tcPr>
+          <w:p>
+            <w:pPr>
+              <w:spacing w:line="600" w:lineRule="auto"/>
+              <w:jc w:val="center"/>
+              <w:rPr>
+                <w:sz w:val="24"/>
+              </w:rPr>
+            </w:pPr>
+            <w:r>
+              <w:rPr>
+                <w:rFonts w:hint="eastAsia"/>
+                <w:sz w:val="24"/>
+              </w:rPr>
+              <w:t>职工姓名</w:t>
+            </w:r>
+            <w:r>
+              <w:rPr>
+                <w:rFonts w:hint="eastAsia"/>
+                <w:sz w:val="24"/>
+              </w:rPr>
+              <w:t>：</w:t>
+            </w:r>
+            <w:proofErr w:type="gramStart"/>
+            <w:r>
+              <w:rPr>
+                <w:rFonts w:hint="eastAsia"/>
+                <w:sz w:val="24"/>
+              </w:rPr>
+              <w:t>肖彪</w:t>
+            </w:r>
+            <w:proofErr w:type="gramEnd"/>
+          </w:p>
+        </w:tc>
+        <w:tc>
+          <w:tcPr>
+            <w:tcW w:w="2410" w:type="dxa"/>
+            <w:gridSpan w:val="2"/>
+            <w:vAlign w:val="center"/>
+          </w:tcPr>
+          <w:p>
+            <w:pPr>
+              <w:spacing w:line="600" w:lineRule="auto"/>
+              <w:jc w:val="center"/>
+              <w:rPr>
+                <w:sz w:val="24"/>
+              </w:rPr>
+            </w:pPr>
+            <w:r>
+              <w:rPr>
+                <w:rFonts w:hint="eastAsia"/>
+                <w:sz w:val="24"/>
+              </w:rPr>
+              <w:t>ERP</w:t>
+            </w:r>
+            <w:r>
+              <w:rPr>
+                <w:rFonts w:hint="eastAsia"/>
+                <w:sz w:val="24"/>
+              </w:rPr>
+              <w:t>编号</w:t>
+            </w:r>
+            <w:r>
+              <w:rPr>
+                <w:rFonts w:hint="eastAsia"/>
+                <w:sz w:val="24"/>
+              </w:rPr>
+              <w:t>：</w:t>
+            </w:r>
+            <w:proofErr w:type="spellStart"/>
+            <w:r>
+              <w:rPr>
+                <w:rFonts w:hint="eastAsia"/>
+                <w:sz w:val="24"/>
+              </w:rPr>
+              <w:t>xiaobiao</w:t>
+            </w:r>
+            <w:proofErr w:type="spellEnd"/>
+          </w:p>
+        </w:tc>
+        <w:tc>
+          <w:tcPr>
+            <w:tcW w:w="3791" w:type="dxa"/>
+            <w:vAlign w:val="center"/>
+          </w:tcPr>
+          <w:p>
+            <w:pPr>
+              <w:spacing w:line="600" w:lineRule="auto"/>
+              <w:jc w:val="center"/>
+              <w:rPr>
+                <w:sz w:val="24"/>
+              </w:rPr>
+            </w:pPr>
+            <w:r>
+              <w:rPr>
+                <w:rFonts w:hint="eastAsia"/>
+                <w:sz w:val="24"/>
+              </w:rPr>
+              <w:t>记录日期</w:t>
+            </w:r>
+            <w:r>
+              <w:rPr>
+                <w:rFonts w:hint="eastAsia"/>
+                <w:sz w:val="24"/>
+              </w:rPr>
+              <w:t>：</w:t>
+            </w:r>
+            <w:r>
+              <w:rPr>
+                <w:rFonts w:hint="eastAsia"/>
+                <w:sz w:val="24"/>
+              </w:rPr>
+              <w:t>2015-10-21</w:t>
+            </w:r>
+            <w:r>
+              <w:rPr>
+                <w:rFonts w:hint="eastAsia"/>
+                <w:sz w:val="24"/>
+              </w:rPr>
+              <w:t>（星期三）</w:t>
+            </w:r>
+          </w:p>
+        </w:tc>
+      </w:tr>
+      <w:tr>
+        <w:trPr>
+          <w:trHeight w:val="2415"/>
+        </w:trPr>
+        <w:tc>
+          <w:tcPr>
+            <w:tcW w:w="2094" w:type="dxa"/>
+            <w:gridSpan w:val="2"/>
+            <w:vAlign w:val="center"/>
+          </w:tcPr>
+          <w:p>
+            <w:pPr>
+              <w:spacing w:line="600" w:lineRule="auto"/>
+              <w:jc w:val="center"/>
+              <w:rPr>
+                <w:sz w:val="24"/>
+              </w:rPr>
+            </w:pPr>
+            <w:r>
+              <w:rPr>
+                <w:rFonts w:hint="eastAsia"/>
+                <w:sz w:val="24"/>
+              </w:rPr>
+              <w:t>工作要求</w:t>
+            </w:r>
+          </w:p>
+        </w:tc>
+        <w:tc>
+          <w:tcPr>
+            <w:tcW w:w="5916" w:type="dxa"/>
+            <w:gridSpan w:val="2"/>
+            <w:vAlign w:val="center"/>
+          </w:tcPr>
+          <w:p>
+            <w:pPr>
+              <w:spacing w:line="276" w:lineRule="auto"/>
+            </w:pPr>
+            <w:r>
+              <w:rPr>
+                <w:rFonts w:hint="eastAsia"/>
+              </w:rPr>
+              <w:t>无</w:t>
+            </w:r>
+          </w:p>
+        </w:tc>
+      </w:tr>
+      <w:tr>
+        <w:trPr>
+          <w:trHeight w:val="2190"/>
+        </w:trPr>
+        <w:tc>
+          <w:tcPr>
+            <w:tcW w:w="2094" w:type="dxa"/>
+            <w:gridSpan w:val="2"/>
+            <w:vAlign w:val="center"/>
+          </w:tcPr>
+          <w:p>
+            <w:pPr>
+              <w:spacing w:line="600" w:lineRule="auto"/>
+              <w:jc w:val="center"/>
+              <w:rPr>
+                <w:sz w:val="24"/>
+              </w:rPr>
+            </w:pPr>
+            <w:r>
+              <w:rPr>
+                <w:rFonts w:hint="eastAsia"/>
+                <w:sz w:val="24"/>
+              </w:rPr>
+              <w:t>工作总结</w:t>
+            </w:r>
+          </w:p>
+        </w:tc>
+        <w:tc>
+          <w:tcPr>
+            <w:tcW w:w="5916" w:type="dxa"/>
+            <w:gridSpan w:val="2"/>
+            <w:vAlign w:val="center"/>
+          </w:tcPr>
+          <w:p>
+            <w:pPr>
+              <w:spacing w:line="276" w:lineRule="auto"/>
+              <w:ind w:firstLineChars="200" w:firstLine="420"/>
+            </w:pPr>
+            <w:r>
+              <w:rPr>
+                <w:rFonts w:hint="eastAsia"/>
+              </w:rPr>
+              <w:t>没有特定的任务，配置</w:t>
+            </w:r>
+            <w:proofErr w:type="spellStart"/>
+            <w:r>
+              <w:rPr>
+                <w:rFonts w:hint="eastAsia"/>
+              </w:rPr>
+              <w:t>linux</w:t>
+            </w:r>
+            <w:proofErr w:type="spellEnd"/>
+            <w:r>
+              <w:rPr>
+                <w:rFonts w:hint="eastAsia"/>
+              </w:rPr>
+              <w:t>系统，看书了解</w:t>
+            </w:r>
+            <w:proofErr w:type="spellStart"/>
+            <w:r>
+              <w:rPr>
+                <w:rFonts w:hint="eastAsia"/>
+              </w:rPr>
+              <w:t>mysql</w:t>
+            </w:r>
+            <w:proofErr w:type="spellEnd"/>
+            <w:r>
+              <w:rPr>
+                <w:rFonts w:hint="eastAsia"/>
+              </w:rPr>
+              <w:t>和网络编程</w:t>
+            </w:r>
+            <w:r>
+              <w:rPr>
+                <w:rFonts w:hint="eastAsia"/>
+              </w:rPr>
+              <w:t>。</w:t>
+            </w:r>
+          </w:p>
+        </w:tc>
+      </w:tr>
+      <w:tr>
+        <w:trPr>
+          <w:trHeight w:val="2190"/>
+        </w:trPr>
+        <w:tc>
+          <w:tcPr>
+            <w:tcW w:w="2094" w:type="dxa"/>
+            <w:gridSpan w:val="2"/>
+            <w:vAlign w:val="center"/>
+          </w:tcPr>
+          <w:p>
+            <w:pPr>
+              <w:spacing w:line="600" w:lineRule="auto"/>
+              <w:jc w:val="center"/>
+              <w:rPr>
+                <w:sz w:val="24"/>
+              </w:rPr>
+            </w:pPr>
+            <w:r>
+              <w:rPr>
+                <w:rFonts w:hint="eastAsia"/>
+                <w:sz w:val="24"/>
+              </w:rPr>
+              <w:t>问题汇总</w:t>
+            </w:r>
+          </w:p>
+        </w:tc>
+        <w:tc>
+          <w:tcPr>
+            <w:tcW w:w="5916" w:type="dxa"/>
+            <w:gridSpan w:val="2"/>
+            <w:vAlign w:val="center"/>
+          </w:tcPr>
+          <w:p>
+            <w:pPr>
+              <w:spacing w:line="276" w:lineRule="auto"/>
+            </w:pPr>
+            <w:r>
+              <w:rPr>
+                <w:rFonts w:hint="eastAsia"/>
+              </w:rPr>
+              <w:t xml:space="preserve">    </w:t>
+            </w:r>
+            <w:r>
+              <w:rPr>
+                <w:rFonts w:hint="eastAsia"/>
+              </w:rPr>
+              <w:t>待定</w:t>
+            </w:r>
+          </w:p>
+        </w:tc>
+      </w:tr>
+      <w:tr>
+        <w:trPr>
+          <w:trHeight w:val="1680"/>
+        </w:trPr>
+        <w:tc>
+          <w:tcPr>
+            <w:tcW w:w="2094" w:type="dxa"/>
+            <w:gridSpan w:val="2"/>
+            <w:vAlign w:val="center"/>
+          </w:tcPr>
+          <w:p>
+            <w:pPr>
+              <w:spacing w:line="600" w:lineRule="auto"/>
+              <w:jc w:val="center"/>
+              <w:rPr>
+                <w:sz w:val="24"/>
+              </w:rPr>
+            </w:pPr>
+            <w:r>
+              <w:rPr>
+                <w:rFonts w:hint="eastAsia"/>
+                <w:sz w:val="24"/>
+              </w:rPr>
+              <w:t>学习梳理</w:t>
+            </w:r>
+          </w:p>
+        </w:tc>
+        <w:tc>
+          <w:tcPr>
+            <w:tcW w:w="5916" w:type="dxa"/>
+            <w:gridSpan w:val="2"/>
+            <w:vAlign w:val="center"/>
+          </w:tcPr>
+          <w:p>
+            <w:pPr>
+              <w:spacing w:line="276" w:lineRule="auto"/>
+              <w:ind w:firstLineChars="200" w:firstLine="420"/>
+            </w:pPr>
+            <w:r>
+              <w:rPr>
+                <w:rFonts w:hint="eastAsia"/>
+              </w:rPr>
+              <w:t>待定</w:t>
+            </w:r>
+          </w:p>
+        </w:tc>
+      </w:tr>
+      <w:tr>
+        <w:trPr>
+          <w:trHeight w:val="1523"/>
+        </w:trPr>
+        <w:tc>
+          <w:tcPr>
+            <w:tcW w:w="2094" w:type="dxa"/>
+            <w:gridSpan w:val="2"/>
+            <w:vAlign w:val="center"/>
+          </w:tcPr>
+          <w:p>
+            <w:pPr>
+              <w:spacing w:line="600" w:lineRule="auto"/>
+              <w:jc w:val="center"/>
+              <w:rPr>
+                <w:sz w:val="24"/>
+              </w:rPr>
+            </w:pPr>
+            <w:r>
+              <w:rPr>
+                <w:rFonts w:hint="eastAsia"/>
+                <w:sz w:val="24"/>
+              </w:rPr>
+              <w:t>下一步工作</w:t>
+            </w:r>
+          </w:p>
+        </w:tc>
+        <w:tc>
+          <w:tcPr>
+            <w:tcW w:w="5916" w:type="dxa"/>
+            <w:gridSpan w:val="2"/>
+            <w:vAlign w:val="center"/>
+          </w:tcPr>
+          <w:p>
+            <w:pPr>
+              <w:spacing w:line="276" w:lineRule="auto"/>
+              <w:ind w:firstLineChars="200" w:firstLine="420"/>
+            </w:pPr>
+            <w:r>
+              <w:rPr>
+                <w:rFonts w:hint="eastAsia"/>
+              </w:rPr>
+              <w:t>待定</w:t>
+            </w:r>
+          </w:p>
+        </w:tc>
+      </w:tr>
+    </w:tbl>
+    <w:p>
+      <w:pPr>
+        <w:spacing w:line="600" w:lineRule="auto"/>
+        <w:rPr>
+          <w:sz w:val="24"/>
+        </w:rPr>
+      </w:pPr>
+    </w:p>
+    <w:p>
+      <w:pPr>
+        <w:spacing w:line="600" w:lineRule="auto"/>
+        <w:rPr>
+          <w:sz w:val="24"/>
+        </w:rPr>
+      </w:pPr>
+    </w:p>
+    <w:p>
+      <w:pPr>
+        <w:spacing w:line="600" w:lineRule="auto"/>
+        <w:rPr>
+          <w:sz w:val="24"/>
+        </w:rPr>
+      </w:pPr>
+    </w:p>
+    <w:tbl>
+      <w:tblPr>
+        <w:tblStyle w:val="a4"/>
+        <w:tblW w:w="8010" w:type="dxa"/>
+        <w:tblLook w:val="04A0" w:firstRow="1" w:lastRow="0" w:firstColumn="1" w:lastColumn="0" w:noHBand="0" w:noVBand="1"/>
+      </w:tblPr>
+      <w:tblGrid>
+        <w:gridCol w:w="1809"/>
+        <w:gridCol w:w="285"/>
+        <w:gridCol w:w="2125"/>
+        <w:gridCol w:w="3791"/>
+      </w:tblGrid>
+      <w:tr>
+        <w:trPr>
+          <w:trHeight w:val="1206"/>
+        </w:trPr>
+        <w:tc>
+          <w:tcPr>
+            <w:tcW w:w="1809" w:type="dxa"/>
+            <w:vAlign w:val="center"/>
+          </w:tcPr>
+          <w:p>
+            <w:pPr>
+              <w:spacing w:line="600" w:lineRule="auto"/>
+              <w:jc w:val="center"/>
+              <w:rPr>
+                <w:sz w:val="24"/>
+              </w:rPr>
+            </w:pPr>
+            <w:r>
+              <w:rPr>
+                <w:rFonts w:hint="eastAsia"/>
+                <w:sz w:val="24"/>
+              </w:rPr>
+              <w:t>职工姓名</w:t>
+            </w:r>
+            <w:r>
+              <w:rPr>
+                <w:rFonts w:hint="eastAsia"/>
+                <w:sz w:val="24"/>
+              </w:rPr>
+              <w:t>：</w:t>
+            </w:r>
+            <w:proofErr w:type="gramStart"/>
+            <w:r>
+              <w:rPr>
+                <w:rFonts w:hint="eastAsia"/>
+                <w:sz w:val="24"/>
+              </w:rPr>
+              <w:t>肖彪</w:t>
+            </w:r>
+            <w:proofErr w:type="gramEnd"/>
+          </w:p>
+        </w:tc>
+        <w:tc>
+          <w:tcPr>
+            <w:tcW w:w="2410" w:type="dxa"/>
+            <w:gridSpan w:val="2"/>
+            <w:vAlign w:val="center"/>
+          </w:tcPr>
+          <w:p>
+            <w:pPr>
+              <w:spacing w:line="600" w:lineRule="auto"/>
+              <w:jc w:val="center"/>
+              <w:rPr>
+                <w:sz w:val="24"/>
+              </w:rPr>
+            </w:pPr>
+            <w:r>
+              <w:rPr>
+                <w:rFonts w:hint="eastAsia"/>
+                <w:sz w:val="24"/>
+              </w:rPr>
+              <w:t>ERP</w:t>
+            </w:r>
+            <w:r>
+              <w:rPr>
+                <w:rFonts w:hint="eastAsia"/>
+                <w:sz w:val="24"/>
+              </w:rPr>
+              <w:t>编号</w:t>
+            </w:r>
+            <w:r>
+              <w:rPr>
+                <w:rFonts w:hint="eastAsia"/>
+                <w:sz w:val="24"/>
+              </w:rPr>
+              <w:t>：</w:t>
+            </w:r>
+            <w:proofErr w:type="spellStart"/>
+            <w:r>
+              <w:rPr>
+                <w:rFonts w:hint="eastAsia"/>
+                <w:sz w:val="24"/>
+              </w:rPr>
+              <w:t>xiaobiao</w:t>
+            </w:r>
+            <w:proofErr w:type="spellEnd"/>
+          </w:p>
+        </w:tc>
+        <w:tc>
+          <w:tcPr>
+            <w:tcW w:w="3791" w:type="dxa"/>
+            <w:vAlign w:val="center"/>
+          </w:tcPr>
+          <w:p>
+            <w:pPr>
+              <w:spacing w:line="600" w:lineRule="auto"/>
+              <w:jc w:val="center"/>
+              <w:rPr>
+                <w:sz w:val="24"/>
+              </w:rPr>
+            </w:pPr>
+            <w:r>
+              <w:rPr>
+                <w:rFonts w:hint="eastAsia"/>
+                <w:sz w:val="24"/>
+              </w:rPr>
+              <w:t>记录日期</w:t>
+            </w:r>
+            <w:r>
+              <w:rPr>
+                <w:rFonts w:hint="eastAsia"/>
+                <w:sz w:val="24"/>
+              </w:rPr>
+              <w:t>：</w:t>
+            </w:r>
+            <w:r>
+              <w:rPr>
+                <w:rFonts w:hint="eastAsia"/>
+                <w:sz w:val="24"/>
+              </w:rPr>
+              <w:t>2015-10-22</w:t>
+            </w:r>
+            <w:r>
+              <w:rPr>
+                <w:rFonts w:hint="eastAsia"/>
+                <w:sz w:val="24"/>
+              </w:rPr>
+              <w:t>（星期四）</w:t>
+            </w:r>
+          </w:p>
+        </w:tc>
+      </w:tr>
+      <w:tr>
+        <w:trPr>
+          <w:trHeight w:val="2415"/>
+        </w:trPr>
+        <w:tc>
+          <w:tcPr>
+            <w:tcW w:w="2094" w:type="dxa"/>
+            <w:gridSpan w:val="2"/>
+            <w:vAlign w:val="center"/>
+          </w:tcPr>
+          <w:p>
+            <w:pPr>
+              <w:spacing w:line="600" w:lineRule="auto"/>
+              <w:jc w:val="center"/>
+              <w:rPr>
+                <w:sz w:val="24"/>
+              </w:rPr>
+            </w:pPr>
+            <w:r>
+              <w:rPr>
+                <w:rFonts w:hint="eastAsia"/>
+                <w:sz w:val="24"/>
+              </w:rPr>
+              <w:t>工作要求</w:t>
+            </w:r>
+          </w:p>
+        </w:tc>
+        <w:tc>
+          <w:tcPr>
+            <w:tcW w:w="5916" w:type="dxa"/>
+            <w:gridSpan w:val="2"/>
+            <w:vAlign w:val="center"/>
+          </w:tcPr>
+          <w:p>
+            <w:pPr>
+              <w:spacing w:line="276" w:lineRule="auto"/>
+            </w:pPr>
+            <w:r>
+              <w:rPr>
+                <w:rFonts w:hint="eastAsia"/>
+              </w:rPr>
+              <w:t>无</w:t>
+            </w:r>
+          </w:p>
+        </w:tc>
+      </w:tr>
+      <w:tr>
+        <w:trPr>
+          <w:trHeight w:val="2190"/>
+        </w:trPr>
+        <w:tc>
+          <w:tcPr>
+            <w:tcW w:w="2094" w:type="dxa"/>
+            <w:gridSpan w:val="2"/>
+            <w:vAlign w:val="center"/>
+          </w:tcPr>
+          <w:p>
+            <w:pPr>
+              <w:spacing w:line="600" w:lineRule="auto"/>
+              <w:jc w:val="center"/>
+              <w:rPr>
+                <w:sz w:val="24"/>
+              </w:rPr>
+            </w:pPr>
+            <w:r>
+              <w:rPr>
+                <w:rFonts w:hint="eastAsia"/>
+                <w:sz w:val="24"/>
+              </w:rPr>
+              <w:t>工作总结</w:t>
+            </w:r>
+          </w:p>
+        </w:tc>
+        <w:tc>
+          <w:tcPr>
+            <w:tcW w:w="5916" w:type="dxa"/>
+            <w:gridSpan w:val="2"/>
+            <w:vAlign w:val="center"/>
+          </w:tcPr>
+          <w:p>
+            <w:pPr>
+              <w:spacing w:line="276" w:lineRule="auto"/>
+              <w:ind w:firstLineChars="200" w:firstLine="420"/>
+            </w:pPr>
+            <w:r>
+              <w:rPr>
+                <w:rFonts w:hint="eastAsia"/>
+              </w:rPr>
+              <w:t>继续配置电脑，配置</w:t>
+            </w:r>
+            <w:proofErr w:type="spellStart"/>
+            <w:r>
+              <w:rPr>
+                <w:rFonts w:hint="eastAsia"/>
+              </w:rPr>
+              <w:t>linux</w:t>
+            </w:r>
+            <w:proofErr w:type="spellEnd"/>
+            <w:r>
+              <w:rPr>
+                <w:rFonts w:hint="eastAsia"/>
+              </w:rPr>
+              <w:t>下的</w:t>
+            </w:r>
+            <w:r>
+              <w:rPr>
+                <w:rFonts w:hint="eastAsia"/>
+              </w:rPr>
+              <w:t>vim</w:t>
+            </w:r>
+            <w:r>
+              <w:rPr>
+                <w:rFonts w:hint="eastAsia"/>
+              </w:rPr>
+              <w:t>插件，看书</w:t>
+            </w:r>
+            <w:r>
+              <w:rPr>
+                <w:rFonts w:hint="eastAsia"/>
+              </w:rPr>
+              <w:t>。</w:t>
+            </w:r>
+          </w:p>
+        </w:tc>
+      </w:tr>
+      <w:tr>
+        <w:trPr>
+          <w:trHeight w:val="2190"/>
+        </w:trPr>
+        <w:tc>
+          <w:tcPr>
+            <w:tcW w:w="2094" w:type="dxa"/>
+            <w:gridSpan w:val="2"/>
+            <w:vAlign w:val="center"/>
+          </w:tcPr>
+          <w:p>
+            <w:pPr>
+              <w:spacing w:line="600" w:lineRule="auto"/>
+              <w:jc w:val="center"/>
+              <w:rPr>
+                <w:sz w:val="24"/>
+              </w:rPr>
+            </w:pPr>
+            <w:r>
+              <w:rPr>
+                <w:rFonts w:hint="eastAsia"/>
+                <w:sz w:val="24"/>
+              </w:rPr>
+              <w:t>问题汇总</w:t>
+            </w:r>
+          </w:p>
+        </w:tc>
+        <w:tc>
+          <w:tcPr>
+            <w:tcW w:w="5916" w:type="dxa"/>
+            <w:gridSpan w:val="2"/>
+            <w:vAlign w:val="center"/>
+          </w:tcPr>
+          <w:p>
+            <w:pPr>
+              <w:spacing w:line="276" w:lineRule="auto"/>
+            </w:pPr>
+            <w:r>
+              <w:rPr>
+                <w:rFonts w:hint="eastAsia"/>
+              </w:rPr>
+              <w:t xml:space="preserve">    </w:t>
+            </w:r>
+            <w:r>
+              <w:rPr>
+                <w:rFonts w:hint="eastAsia"/>
+              </w:rPr>
+              <w:t>待定</w:t>
+            </w:r>
+          </w:p>
+        </w:tc>
+      </w:tr>
+      <w:tr>
+        <w:trPr>
+          <w:trHeight w:val="1680"/>
+        </w:trPr>
+        <w:tc>
+          <w:tcPr>
+            <w:tcW w:w="2094" w:type="dxa"/>
+            <w:gridSpan w:val="2"/>
+            <w:vAlign w:val="center"/>
+          </w:tcPr>
+          <w:p>
+            <w:pPr>
+              <w:spacing w:line="600" w:lineRule="auto"/>
+              <w:jc w:val="center"/>
+              <w:rPr>
+                <w:sz w:val="24"/>
+              </w:rPr>
+            </w:pPr>
+            <w:r>
+              <w:rPr>
+                <w:rFonts w:hint="eastAsia"/>
+                <w:sz w:val="24"/>
+              </w:rPr>
+              <w:t>学习梳理</w:t>
+            </w:r>
+          </w:p>
+        </w:tc>
+        <w:tc>
+          <w:tcPr>
+            <w:tcW w:w="5916" w:type="dxa"/>
+            <w:gridSpan w:val="2"/>
+            <w:vAlign w:val="center"/>
+          </w:tcPr>
+          <w:p>
+            <w:pPr>
+              <w:spacing w:line="276" w:lineRule="auto"/>
+              <w:ind w:firstLineChars="200" w:firstLine="420"/>
+            </w:pPr>
+            <w:r>
+              <w:rPr>
+                <w:rFonts w:hint="eastAsia"/>
+              </w:rPr>
+              <w:t>待定</w:t>
+            </w:r>
+          </w:p>
+        </w:tc>
+      </w:tr>
+      <w:tr>
+        <w:trPr>
+          <w:trHeight w:val="1523"/>
+        </w:trPr>
+        <w:tc>
+          <w:tcPr>
+            <w:tcW w:w="2094" w:type="dxa"/>
+            <w:gridSpan w:val="2"/>
+            <w:vAlign w:val="center"/>
+          </w:tcPr>
+          <w:p>
+            <w:pPr>
+              <w:spacing w:line="600" w:lineRule="auto"/>
+              <w:jc w:val="center"/>
+              <w:rPr>
+                <w:sz w:val="24"/>
+              </w:rPr>
+            </w:pPr>
+            <w:r>
+              <w:rPr>
+                <w:rFonts w:hint="eastAsia"/>
+                <w:sz w:val="24"/>
+              </w:rPr>
+              <w:t>下一步工作</w:t>
+            </w:r>
+          </w:p>
+        </w:tc>
+        <w:tc>
+          <w:tcPr>
+            <w:tcW w:w="5916" w:type="dxa"/>
+            <w:gridSpan w:val="2"/>
+            <w:vAlign w:val="center"/>
+          </w:tcPr>
+          <w:p>
+            <w:pPr>
+              <w:spacing w:line="276" w:lineRule="auto"/>
+              <w:ind w:firstLineChars="200" w:firstLine="420"/>
+            </w:pPr>
+            <w:r>
+              <w:rPr>
+                <w:rFonts w:hint="eastAsia"/>
+              </w:rPr>
+              <w:t>待定</w:t>
+            </w:r>
+          </w:p>
+        </w:tc>
+      </w:tr>
+    </w:tbl>
+    <w:p>
+      <w:pPr>
+        <w:spacing w:line="600" w:lineRule="auto"/>
+        <w:rPr>
+          <w:sz w:val="24"/>
+        </w:rPr>
+      </w:pPr>
+    </w:p>
+    <w:p>
+      <w:pPr>
+        <w:spacing w:line="600" w:lineRule="auto"/>
+        <w:rPr>
+          <w:sz w:val="24"/>
+        </w:rPr>
+      </w:pPr>
+    </w:p>
+    <w:p>
+      <w:pPr>
+        <w:spacing w:line="600" w:lineRule="auto"/>
+        <w:rPr>
+          <w:sz w:val="24"/>
+        </w:rPr>
+      </w:pPr>
+    </w:p>
+    <w:tbl>
+      <w:tblPr>
+        <w:tblStyle w:val="a4"/>
+        <w:tblW w:w="8010" w:type="dxa"/>
+        <w:tblLook w:val="04A0" w:firstRow="1" w:lastRow="0" w:firstColumn="1" w:lastColumn="0" w:noHBand="0" w:noVBand="1"/>
+      </w:tblPr>
+      <w:tblGrid>
+        <w:gridCol w:w="1809"/>
+        <w:gridCol w:w="285"/>
+        <w:gridCol w:w="2125"/>
+        <w:gridCol w:w="3791"/>
+      </w:tblGrid>
+      <w:tr>
+        <w:trPr>
+          <w:trHeight w:val="1206"/>
+        </w:trPr>
+        <w:tc>
+          <w:tcPr>
+            <w:tcW w:w="1809" w:type="dxa"/>
+            <w:vAlign w:val="center"/>
+          </w:tcPr>
+          <w:p>
+            <w:pPr>
+              <w:spacing w:line="600" w:lineRule="auto"/>
+              <w:jc w:val="center"/>
+              <w:rPr>
+                <w:sz w:val="24"/>
+              </w:rPr>
+            </w:pPr>
+            <w:r>
+              <w:rPr>
+                <w:rFonts w:hint="eastAsia"/>
+                <w:sz w:val="24"/>
+              </w:rPr>
+              <w:t>职工姓名</w:t>
+            </w:r>
+            <w:r>
+              <w:rPr>
+                <w:rFonts w:hint="eastAsia"/>
+                <w:sz w:val="24"/>
+              </w:rPr>
+              <w:t>：</w:t>
+            </w:r>
+            <w:proofErr w:type="gramStart"/>
+            <w:r>
+              <w:rPr>
+                <w:rFonts w:hint="eastAsia"/>
+                <w:sz w:val="24"/>
+              </w:rPr>
+              <w:t>肖彪</w:t>
+            </w:r>
+            <w:proofErr w:type="gramEnd"/>
+          </w:p>
+        </w:tc>
+        <w:tc>
+          <w:tcPr>
+            <w:tcW w:w="2410" w:type="dxa"/>
+            <w:gridSpan w:val="2"/>
+            <w:vAlign w:val="center"/>
+          </w:tcPr>
+          <w:p>
+            <w:pPr>
+              <w:spacing w:line="600" w:lineRule="auto"/>
+              <w:jc w:val="center"/>
+              <w:rPr>
+                <w:sz w:val="24"/>
+              </w:rPr>
+            </w:pPr>
+            <w:r>
+              <w:rPr>
+                <w:rFonts w:hint="eastAsia"/>
+                <w:sz w:val="24"/>
+              </w:rPr>
+              <w:t>ERP</w:t>
+            </w:r>
+            <w:r>
+              <w:rPr>
+                <w:rFonts w:hint="eastAsia"/>
+                <w:sz w:val="24"/>
+              </w:rPr>
+              <w:t>编号</w:t>
+            </w:r>
+            <w:r>
+              <w:rPr>
+                <w:rFonts w:hint="eastAsia"/>
+                <w:sz w:val="24"/>
+              </w:rPr>
+              <w:t>：</w:t>
+            </w:r>
+            <w:proofErr w:type="spellStart"/>
+            <w:r>
+              <w:rPr>
+                <w:rFonts w:hint="eastAsia"/>
+                <w:sz w:val="24"/>
+              </w:rPr>
+              <w:t>xiaobiao</w:t>
+            </w:r>
+            <w:proofErr w:type="spellEnd"/>
+          </w:p>
+        </w:tc>
+        <w:tc>
+          <w:tcPr>
+            <w:tcW w:w="3791" w:type="dxa"/>
+            <w:vAlign w:val="center"/>
+          </w:tcPr>
+          <w:p>
+            <w:pPr>
+              <w:spacing w:line="600" w:lineRule="auto"/>
+              <w:jc w:val="center"/>
+              <w:rPr>
+                <w:sz w:val="24"/>
+              </w:rPr>
+            </w:pPr>
+            <w:r>
+              <w:rPr>
+                <w:rFonts w:hint="eastAsia"/>
+                <w:sz w:val="24"/>
+              </w:rPr>
+              <w:t>记录日期</w:t>
+            </w:r>
+            <w:r>
+              <w:rPr>
+                <w:rFonts w:hint="eastAsia"/>
+                <w:sz w:val="24"/>
+              </w:rPr>
+              <w:t>：</w:t>
+            </w:r>
+            <w:r>
+              <w:rPr>
+                <w:rFonts w:hint="eastAsia"/>
+                <w:sz w:val="24"/>
+              </w:rPr>
+              <w:t>2015-10-23</w:t>
+            </w:r>
+            <w:r>
+              <w:rPr>
+                <w:rFonts w:hint="eastAsia"/>
+                <w:sz w:val="24"/>
+              </w:rPr>
+              <w:t>（星期</w:t>
+            </w:r>
+            <w:r>
+              <w:rPr>
+                <w:rFonts w:hint="eastAsia"/>
+                <w:sz w:val="24"/>
+              </w:rPr>
+              <w:t>五</w:t>
+            </w:r>
+            <w:r>
+              <w:rPr>
+                <w:rFonts w:hint="eastAsia"/>
+                <w:sz w:val="24"/>
+              </w:rPr>
+              <w:t>）</w:t>
+            </w:r>
+          </w:p>
+        </w:tc>
+      </w:tr>
+      <w:tr>
+        <w:trPr>
+          <w:trHeight w:val="2415"/>
+        </w:trPr>
+        <w:tc>
+          <w:tcPr>
+            <w:tcW w:w="2094" w:type="dxa"/>
+            <w:gridSpan w:val="2"/>
+            <w:vAlign w:val="center"/>
+          </w:tcPr>
+          <w:p>
+            <w:pPr>
+              <w:spacing w:line="600" w:lineRule="auto"/>
+              <w:jc w:val="center"/>
+              <w:rPr>
+                <w:sz w:val="24"/>
+              </w:rPr>
+            </w:pPr>
+            <w:r>
+              <w:rPr>
+                <w:rFonts w:hint="eastAsia"/>
+                <w:sz w:val="24"/>
+              </w:rPr>
+              <w:t>工作要求</w:t>
+            </w:r>
+          </w:p>
+        </w:tc>
+        <w:tc>
+          <w:tcPr>
+            <w:tcW w:w="5916" w:type="dxa"/>
+            <w:gridSpan w:val="2"/>
+            <w:vAlign w:val="center"/>
+          </w:tcPr>
+          <w:p>
+            <w:pPr>
+              <w:spacing w:line="276" w:lineRule="auto"/>
+            </w:pPr>
+            <w:r>
+              <w:rPr>
+                <w:rFonts w:hint="eastAsia"/>
+              </w:rPr>
+              <w:t>无</w:t>
+            </w:r>
+          </w:p>
+        </w:tc>
+      </w:tr>
+      <w:tr>
+        <w:trPr>
+          <w:trHeight w:val="2190"/>
+        </w:trPr>
+        <w:tc>
+          <w:tcPr>
+            <w:tcW w:w="2094" w:type="dxa"/>
+            <w:gridSpan w:val="2"/>
+            <w:vAlign w:val="center"/>
+          </w:tcPr>
+          <w:p>
+            <w:pPr>
+              <w:spacing w:line="600" w:lineRule="auto"/>
+              <w:jc w:val="center"/>
+              <w:rPr>
+                <w:sz w:val="24"/>
+              </w:rPr>
+            </w:pPr>
+            <w:r>
+              <w:rPr>
+                <w:rFonts w:hint="eastAsia"/>
+                <w:sz w:val="24"/>
+              </w:rPr>
+              <w:t>工作总结</w:t>
+            </w:r>
+          </w:p>
+        </w:tc>
+        <w:tc>
+          <w:tcPr>
+            <w:tcW w:w="5916" w:type="dxa"/>
+            <w:gridSpan w:val="2"/>
+            <w:vAlign w:val="center"/>
+          </w:tcPr>
+          <w:p>
+            <w:pPr>
+              <w:spacing w:line="276" w:lineRule="auto"/>
+              <w:ind w:firstLineChars="200" w:firstLine="420"/>
+            </w:pPr>
+            <w:r>
+              <w:rPr>
+                <w:rFonts w:hint="eastAsia"/>
+              </w:rPr>
+              <w:t>配置电脑，看书</w:t>
             </w:r>
             <w:r>
               <w:rPr>
@@ -4944,7 +6344,6 @@
       <w:pPr>
         <w:spacing w:line="600" w:lineRule="auto"/>
         <w:rPr>
-          <w:rFonts w:hint="eastAsia"/>
           <w:sz w:val="24"/>
         </w:rPr>
       </w:pPr>
@@ -4992,6 +6391,7 @@
               </w:rPr>
               <w:t>：</w:t>
             </w:r>
+            <w:proofErr w:type="gramStart"/>
             <w:r>
               <w:rPr>
                 <w:rFonts w:hint="eastAsia"/>
@@ -4999,6 +6399,7 @@
               </w:rPr>
               <w:t>肖彪</w:t>
             </w:r>
+            <w:proofErr w:type="gramEnd"/>
           </w:p>
         </w:tc>
         <w:tc>
@@ -5036,6 +6437,7 @@
               </w:rPr>
               <w:t>：</w:t>
             </w:r>
+            <w:proofErr w:type="spellStart"/>
             <w:r>
               <w:rPr>
                 <w:rFonts w:hint="eastAsia"/>
@@ -5043,6 +6445,7 @@
               </w:rPr>
               <w:t>xiaobiao</w:t>
             </w:r>
+            <w:proofErr w:type="spellEnd"/>
           </w:p>
         </w:tc>
         <w:tc>
@@ -5077,14 +6480,28 @@
                 <w:rFonts w:hint="eastAsia"/>
                 <w:sz w:val="24"/>
               </w:rPr>
-              <w:t>2015-10-21</w:t>
-            </w:r>
-            <w:r>
-              <w:rPr>
-                <w:rFonts w:hint="eastAsia"/>
-                <w:sz w:val="24"/>
-              </w:rPr>
-              <w:t>（星期三）</w:t>
+              <w:t>2015-10-26</w:t>
+            </w:r>
+            <w:r>
+              <w:rPr>
+                <w:rFonts w:hint="eastAsia"/>
+                <w:sz w:val="24"/>
+              </w:rPr>
+              <w:t>（星期</w:t>
+            </w:r>
+            <w:r>
+              <w:rPr>
+                <w:rFonts w:hint="eastAsia"/>
+                <w:sz w:val="24"/>
+              </w:rPr>
+              <w:t>一</w:t>
+            </w:r>
+            <w:r>
+              <w:rPr>
+                <w:rFonts w:hint="eastAsia"/>
+                <w:sz w:val="24"/>
+              </w:rPr>
+              <w:t>）</w:t>
             </w:r>
           </w:p>
         </w:tc>
@@ -5177,32 +6594,30 @@
               <w:rPr>
                 <w:rFonts w:hint="eastAsia"/>
               </w:rPr>
-              <w:t>没有特定的任务，配置</w:t>
-            </w:r>
+              <w:t>无特定任务，熟悉</w:t>
+            </w:r>
+            <w:proofErr w:type="spellStart"/>
             <w:r>
               <w:rPr>
                 <w:rFonts w:hint="eastAsia"/>
               </w:rPr>
               <w:t>linux</w:t>
             </w:r>
-            <w:r>
-              <w:rPr>
-                <w:rFonts w:hint="eastAsia"/>
-              </w:rPr>
-              <w:t>系统，看书了解</w:t>
-            </w:r>
+            <w:proofErr w:type="spellEnd"/>
+            <w:r>
+              <w:rPr>
+                <w:rFonts w:hint="eastAsia"/>
+              </w:rPr>
+              <w:t>系统，了解</w:t>
+            </w:r>
+            <w:proofErr w:type="spellStart"/>
             <w:r>
               <w:rPr>
                 <w:rFonts w:hint="eastAsia"/>
               </w:rPr>
               <w:t>mysql</w:t>
             </w:r>
-            <w:r>
-              <w:rPr>
-                <w:rFonts w:hint="eastAsia"/>
-              </w:rPr>
-              <w:t>和网络编程</w:t>
-            </w:r>
+            <w:proofErr w:type="spellEnd"/>
             <w:r>
               <w:rPr>
                 <w:rFonts w:hint="eastAsia"/>
@@ -5429,6 +6844,7 @@
               </w:rPr>
               <w:t>：</w:t>
             </w:r>
+            <w:proofErr w:type="gramStart"/>
             <w:r>
               <w:rPr>
                 <w:rFonts w:hint="eastAsia"/>
@@ -5436,6 +6852,7 @@
               </w:rPr>
               <w:t>肖彪</w:t>
             </w:r>
+            <w:proofErr w:type="gramEnd"/>
           </w:p>
         </w:tc>
         <w:tc>
@@ -5473,6 +6890,7 @@
               </w:rPr>
               <w:t>：</w:t>
             </w:r>
+            <w:proofErr w:type="spellStart"/>
             <w:r>
               <w:rPr>
                 <w:rFonts w:hint="eastAsia"/>
@@ -5480,6 +6898,7 @@
               </w:rPr>
               <w:t>xiaobiao</w:t>
             </w:r>
+            <w:proofErr w:type="spellEnd"/>
           </w:p>
         </w:tc>
         <w:tc>
@@ -5514,7 +6933,14 @@
                 <w:rFonts w:hint="eastAsia"/>
                 <w:sz w:val="24"/>
               </w:rPr>
-              <w:t>2015-10-22</w:t>
+              <w:t>2015-10-2</w:t>
+            </w:r>
+            <w:r>
+              <w:rPr>
+                <w:rFonts w:hint="eastAsia"/>
+                <w:sz w:val="24"/>
+              </w:rPr>
+              <w:t>7</w:t>
             </w:r>
             <w:r>
               <w:rPr>
@@ -5528,7 +6954,7 @@
                 <w:rFonts w:hint="eastAsia"/>
                 <w:sz w:val="24"/>
               </w:rPr>
-              <w:t>四</w:t>
+              <w:t>二</w:t>
             </w:r>
             <w:r>
               <w:rPr>
@@ -5628,32 +7054,30 @@
               <w:rPr>
                 <w:rFonts w:hint="eastAsia"/>
               </w:rPr>
-              <w:t>继续配置电脑，配置</w:t>
-            </w:r>
+              <w:t>无特定任务，熟悉</w:t>
+            </w:r>
+            <w:proofErr w:type="spellStart"/>
             <w:r>
               <w:rPr>
                 <w:rFonts w:hint="eastAsia"/>
               </w:rPr>
               <w:t>linux</w:t>
             </w:r>
-            <w:r>
-              <w:rPr>
-                <w:rFonts w:hint="eastAsia"/>
-              </w:rPr>
-              <w:t>下的</w:t>
-            </w:r>
-            <w:r>
-              <w:rPr>
-                <w:rFonts w:hint="eastAsia"/>
-              </w:rPr>
-              <w:t>vim</w:t>
-            </w:r>
-            <w:r>
-              <w:rPr>
-                <w:rFonts w:hint="eastAsia"/>
-              </w:rPr>
-              <w:t>插件，看书</w:t>
-            </w:r>
+            <w:proofErr w:type="spellEnd"/>
+            <w:r>
+              <w:rPr>
+                <w:rFonts w:hint="eastAsia"/>
+              </w:rPr>
+              <w:t>系统，了解</w:t>
+            </w:r>
+            <w:proofErr w:type="spellStart"/>
+            <w:r>
+              <w:rPr>
+                <w:rFonts w:hint="eastAsia"/>
+              </w:rPr>
+              <w:t>mysql</w:t>
+            </w:r>
+            <w:proofErr w:type="spellEnd"/>
             <w:r>
               <w:rPr>
                 <w:rFonts w:hint="eastAsia"/>
@@ -5880,6 +7304,7 @@
               </w:rPr>
               <w:t>：</w:t>
             </w:r>
+            <w:proofErr w:type="gramStart"/>
             <w:r>
               <w:rPr>
                 <w:rFonts w:hint="eastAsia"/>
@@ -5887,6 +7312,7 @@
               </w:rPr>
               <w:t>肖彪</w:t>
             </w:r>
+            <w:proofErr w:type="gramEnd"/>
           </w:p>
         </w:tc>
         <w:tc>
@@ -5924,6 +7350,7 @@
               </w:rPr>
               <w:t>：</w:t>
             </w:r>
+            <w:proofErr w:type="spellStart"/>
             <w:r>
               <w:rPr>
                 <w:rFonts w:hint="eastAsia"/>
@@ -5931,6 +7358,7 @@
               </w:rPr>
               <w:t>xiaobiao</w:t>
             </w:r>
+            <w:proofErr w:type="spellEnd"/>
           </w:p>
         </w:tc>
         <w:tc>
@@ -5965,7 +7393,14 @@
                 <w:rFonts w:hint="eastAsia"/>
                 <w:sz w:val="24"/>
               </w:rPr>
-              <w:t>2015-10-23</w:t>
+              <w:t>2015-10-2</w:t>
+            </w:r>
+            <w:r>
+              <w:rPr>
+                <w:rFonts w:hint="eastAsia"/>
+                <w:sz w:val="24"/>
+              </w:rPr>
+              <w:t>8</w:t>
             </w:r>
             <w:r>
               <w:rPr>
@@ -5979,7 +7414,7 @@
                 <w:rFonts w:hint="eastAsia"/>
                 <w:sz w:val="24"/>
               </w:rPr>
-              <w:t>五</w:t>
+              <w:t>三</w:t>
             </w:r>
             <w:r>
               <w:rPr>
@@ -6079,8 +7514,30 @@
               <w:rPr>
                 <w:rFonts w:hint="eastAsia"/>
               </w:rPr>
-              <w:t>配置电脑，看书</w:t>
-            </w:r>
+              <w:t>无特定任务，熟悉</w:t>
+            </w:r>
+            <w:proofErr w:type="spellStart"/>
+            <w:r>
+              <w:rPr>
+                <w:rFonts w:hint="eastAsia"/>
+              </w:rPr>
+              <w:t>linux</w:t>
+            </w:r>
+            <w:proofErr w:type="spellEnd"/>
+            <w:r>
+              <w:rPr>
+                <w:rFonts w:hint="eastAsia"/>
+              </w:rPr>
+              <w:t>系统，了解</w:t>
+            </w:r>
+            <w:proofErr w:type="spellStart"/>
+            <w:r>
+              <w:rPr>
+                <w:rFonts w:hint="eastAsia"/>
+              </w:rPr>
+              <w:t>mysql</w:t>
+            </w:r>
+            <w:proofErr w:type="spellEnd"/>
             <w:r>
               <w:rPr>
                 <w:rFonts w:hint="eastAsia"/>
@@ -6241,6 +7698,7 @@
       <w:pPr>
         <w:spacing w:line="600" w:lineRule="auto"/>
         <w:rPr>
+          <w:rFonts w:hint="eastAsia"/>
           <w:sz w:val="24"/>
         </w:rPr>
       </w:pPr>
@@ -6249,6 +7707,16 @@
       <w:pPr>
         <w:spacing w:line="600" w:lineRule="auto"/>
         <w:rPr>
+          <w:rFonts w:hint="eastAsia"/>
+          <w:sz w:val="24"/>
+        </w:rPr>
+      </w:pPr>
+    </w:p>
+    <w:p>
+      <w:pPr>
+        <w:spacing w:line="600" w:lineRule="auto"/>
+        <w:rPr>
+          <w:rFonts w:hint="eastAsia"/>
           <w:sz w:val="24"/>
         </w:rPr>
       </w:pPr>
@@ -6287,7 +7755,6 @@
                 <w:rFonts w:hint="eastAsia"/>
                 <w:sz w:val="24"/>
               </w:rPr>
-              <w:lastRenderedPageBreak/>
               <w:t>职工姓名</w:t>
             </w:r>
             <w:r>
@@ -6297,6 +7764,7 @@
               </w:rPr>
               <w:t>：</w:t>
             </w:r>
+            <w:proofErr w:type="gramStart"/>
             <w:r>
               <w:rPr>
                 <w:rFonts w:hint="eastAsia"/>
@@ -6304,6 +7772,7 @@
               </w:rPr>
               <w:t>肖彪</w:t>
             </w:r>
+            <w:proofErr w:type="gramEnd"/>
           </w:p>
         </w:tc>
         <w:tc>
@@ -6341,6 +7810,7 @@
               </w:rPr>
               <w:t>：</w:t>
             </w:r>
+            <w:proofErr w:type="spellStart"/>
             <w:r>
               <w:rPr>
                 <w:rFonts w:hint="eastAsia"/>
@@ -6348,6 +7818,7 @@
               </w:rPr>
               <w:t>xiaobiao</w:t>
             </w:r>
+            <w:proofErr w:type="spellEnd"/>
           </w:p>
         </w:tc>
         <w:tc>
@@ -6382,30 +7853,994 @@
                 <w:rFonts w:hint="eastAsia"/>
                 <w:sz w:val="24"/>
               </w:rPr>
-              <w:t>2015-10-26</w:t>
+              <w:t>2015-10-2</w:t>
+            </w:r>
+            <w:r>
+              <w:rPr>
+                <w:rFonts w:hint="eastAsia"/>
+                <w:sz w:val="24"/>
+              </w:rPr>
+              <w:t>9</w:t>
+            </w:r>
+            <w:r>
+              <w:rPr>
+                <w:rFonts w:hint="eastAsia"/>
+                <w:sz w:val="24"/>
+              </w:rPr>
+              <w:t>（星期</w:t>
+            </w:r>
+            <w:r>
+              <w:rPr>
+                <w:rFonts w:hint="eastAsia"/>
+                <w:sz w:val="24"/>
+              </w:rPr>
+              <w:t>四</w:t>
+            </w:r>
+            <w:r>
+              <w:rPr>
+                <w:rFonts w:hint="eastAsia"/>
+                <w:sz w:val="24"/>
+              </w:rPr>
+              <w:t>）</w:t>
+            </w:r>
+          </w:p>
+        </w:tc>
+      </w:tr>
+      <w:tr>
+        <w:trPr>
+          <w:trHeight w:val="2415"/>
+        </w:trPr>
+        <w:tc>
+          <w:tcPr>
+            <w:tcW w:w="2094" w:type="dxa"/>
+            <w:gridSpan w:val="2"/>
+            <w:vAlign w:val="center"/>
+          </w:tcPr>
+          <w:p>
+            <w:pPr>
+              <w:spacing w:line="600" w:lineRule="auto"/>
+              <w:jc w:val="center"/>
+              <w:rPr>
+                <w:sz w:val="24"/>
+              </w:rPr>
+            </w:pPr>
+            <w:r>
+              <w:rPr>
+                <w:rFonts w:hint="eastAsia"/>
+                <w:sz w:val="24"/>
+              </w:rPr>
+              <w:t>工作要求</w:t>
+            </w:r>
+          </w:p>
+        </w:tc>
+        <w:tc>
+          <w:tcPr>
+            <w:tcW w:w="5916" w:type="dxa"/>
+            <w:gridSpan w:val="2"/>
+            <w:vAlign w:val="center"/>
+          </w:tcPr>
+          <w:p>
+            <w:pPr>
+              <w:spacing w:line="276" w:lineRule="auto"/>
+            </w:pPr>
+            <w:r>
+              <w:rPr>
+                <w:rFonts w:hint="eastAsia"/>
+              </w:rPr>
+              <w:t>接替之前组员验证</w:t>
+            </w:r>
+            <w:proofErr w:type="spellStart"/>
+            <w:r>
+              <w:rPr>
+                <w:rFonts w:hint="eastAsia"/>
+              </w:rPr>
+              <w:t>sql</w:t>
+            </w:r>
+            <w:proofErr w:type="spellEnd"/>
+            <w:r>
+              <w:rPr>
+                <w:rFonts w:hint="eastAsia"/>
+              </w:rPr>
+              <w:t>语句的任务，了解</w:t>
+            </w:r>
+            <w:proofErr w:type="spellStart"/>
+            <w:r>
+              <w:rPr>
+                <w:rFonts w:hint="eastAsia"/>
+              </w:rPr>
+              <w:t>mysql</w:t>
+            </w:r>
+            <w:proofErr w:type="spellEnd"/>
+            <w:r>
+              <w:rPr>
+                <w:rFonts w:hint="eastAsia"/>
+              </w:rPr>
+              <w:t>压力测试的工具。</w:t>
+            </w:r>
+          </w:p>
+        </w:tc>
+      </w:tr>
+      <w:tr>
+        <w:trPr>
+          <w:trHeight w:val="2190"/>
+        </w:trPr>
+        <w:tc>
+          <w:tcPr>
+            <w:tcW w:w="2094" w:type="dxa"/>
+            <w:gridSpan w:val="2"/>
+            <w:vAlign w:val="center"/>
+          </w:tcPr>
+          <w:p>
+            <w:pPr>
+              <w:spacing w:line="600" w:lineRule="auto"/>
+              <w:jc w:val="center"/>
+              <w:rPr>
+                <w:sz w:val="24"/>
+              </w:rPr>
+            </w:pPr>
+            <w:r>
+              <w:rPr>
+                <w:rFonts w:hint="eastAsia"/>
+                <w:sz w:val="24"/>
+              </w:rPr>
+              <w:t>工作总结</w:t>
+            </w:r>
+          </w:p>
+        </w:tc>
+        <w:tc>
+          <w:tcPr>
+            <w:tcW w:w="5916" w:type="dxa"/>
+            <w:gridSpan w:val="2"/>
+            <w:vAlign w:val="center"/>
+          </w:tcPr>
+          <w:p>
+            <w:pPr>
+              <w:spacing w:line="276" w:lineRule="auto"/>
+              <w:ind w:firstLineChars="200" w:firstLine="420"/>
+            </w:pPr>
+            <w:r>
+              <w:rPr>
+                <w:rFonts w:hint="eastAsia"/>
+              </w:rPr>
+              <w:t>了解常用的验证</w:t>
+            </w:r>
+            <w:proofErr w:type="spellStart"/>
+            <w:r>
+              <w:rPr>
+                <w:rFonts w:hint="eastAsia"/>
+              </w:rPr>
+              <w:t>sql</w:t>
+            </w:r>
+            <w:proofErr w:type="spellEnd"/>
+            <w:r>
+              <w:rPr>
+                <w:rFonts w:hint="eastAsia"/>
+              </w:rPr>
+              <w:t>语句的第三方包</w:t>
+            </w:r>
+            <w:r>
+              <w:rPr>
+                <w:rFonts w:hint="eastAsia"/>
+              </w:rPr>
+              <w:t>。</w:t>
+            </w:r>
+          </w:p>
+        </w:tc>
+      </w:tr>
+      <w:tr>
+        <w:trPr>
+          <w:trHeight w:val="2190"/>
+        </w:trPr>
+        <w:tc>
+          <w:tcPr>
+            <w:tcW w:w="2094" w:type="dxa"/>
+            <w:gridSpan w:val="2"/>
+            <w:vAlign w:val="center"/>
+          </w:tcPr>
+          <w:p>
+            <w:pPr>
+              <w:spacing w:line="600" w:lineRule="auto"/>
+              <w:jc w:val="center"/>
+              <w:rPr>
+                <w:sz w:val="24"/>
+              </w:rPr>
+            </w:pPr>
+            <w:r>
+              <w:rPr>
+                <w:rFonts w:hint="eastAsia"/>
+                <w:sz w:val="24"/>
+              </w:rPr>
+              <w:t>问题汇总</w:t>
+            </w:r>
+          </w:p>
+        </w:tc>
+        <w:tc>
+          <w:tcPr>
+            <w:tcW w:w="5916" w:type="dxa"/>
+            <w:gridSpan w:val="2"/>
+            <w:vAlign w:val="center"/>
+          </w:tcPr>
+          <w:p>
+            <w:pPr>
+              <w:spacing w:line="276" w:lineRule="auto"/>
+            </w:pPr>
+            <w:r>
+              <w:rPr>
+                <w:rFonts w:hint="eastAsia"/>
+              </w:rPr>
+              <w:t xml:space="preserve">    </w:t>
+            </w:r>
+            <w:r>
+              <w:rPr>
+                <w:rFonts w:hint="eastAsia"/>
+              </w:rPr>
+              <w:t>待定</w:t>
+            </w:r>
+          </w:p>
+        </w:tc>
+      </w:tr>
+      <w:tr>
+        <w:trPr>
+          <w:trHeight w:val="1680"/>
+        </w:trPr>
+        <w:tc>
+          <w:tcPr>
+            <w:tcW w:w="2094" w:type="dxa"/>
+            <w:gridSpan w:val="2"/>
+            <w:vAlign w:val="center"/>
+          </w:tcPr>
+          <w:p>
+            <w:pPr>
+              <w:spacing w:line="600" w:lineRule="auto"/>
+              <w:jc w:val="center"/>
+              <w:rPr>
+                <w:sz w:val="24"/>
+              </w:rPr>
+            </w:pPr>
+            <w:r>
+              <w:rPr>
+                <w:rFonts w:hint="eastAsia"/>
+                <w:sz w:val="24"/>
+              </w:rPr>
+              <w:t>学习梳理</w:t>
+            </w:r>
+          </w:p>
+        </w:tc>
+        <w:tc>
+          <w:tcPr>
+            <w:tcW w:w="5916" w:type="dxa"/>
+            <w:gridSpan w:val="2"/>
+            <w:vAlign w:val="center"/>
+          </w:tcPr>
+          <w:p>
+            <w:pPr>
+              <w:spacing w:line="276" w:lineRule="auto"/>
+              <w:ind w:firstLineChars="200" w:firstLine="420"/>
+            </w:pPr>
+            <w:r>
+              <w:rPr>
+                <w:rFonts w:hint="eastAsia"/>
+              </w:rPr>
+              <w:t>待定</w:t>
+            </w:r>
+          </w:p>
+        </w:tc>
+      </w:tr>
+      <w:tr>
+        <w:trPr>
+          <w:trHeight w:val="1523"/>
+        </w:trPr>
+        <w:tc>
+          <w:tcPr>
+            <w:tcW w:w="2094" w:type="dxa"/>
+            <w:gridSpan w:val="2"/>
+            <w:vAlign w:val="center"/>
+          </w:tcPr>
+          <w:p>
+            <w:pPr>
+              <w:spacing w:line="600" w:lineRule="auto"/>
+              <w:jc w:val="center"/>
+              <w:rPr>
+                <w:sz w:val="24"/>
+              </w:rPr>
+            </w:pPr>
+            <w:r>
+              <w:rPr>
+                <w:rFonts w:hint="eastAsia"/>
+                <w:sz w:val="24"/>
+              </w:rPr>
+              <w:t>下一步工作</w:t>
+            </w:r>
+          </w:p>
+        </w:tc>
+        <w:tc>
+          <w:tcPr>
+            <w:tcW w:w="5916" w:type="dxa"/>
+            <w:gridSpan w:val="2"/>
+            <w:vAlign w:val="center"/>
+          </w:tcPr>
+          <w:p>
+            <w:pPr>
+              <w:spacing w:line="276" w:lineRule="auto"/>
+              <w:ind w:firstLineChars="200" w:firstLine="420"/>
+            </w:pPr>
+            <w:r>
+              <w:rPr>
+                <w:rFonts w:hint="eastAsia"/>
+              </w:rPr>
+              <w:t>待定</w:t>
+            </w:r>
+          </w:p>
+        </w:tc>
+      </w:tr>
+    </w:tbl>
+    <w:p>
+      <w:pPr>
+        <w:spacing w:line="600" w:lineRule="auto"/>
+        <w:rPr>
+          <w:rFonts w:hint="eastAsia"/>
+          <w:sz w:val="24"/>
+        </w:rPr>
+      </w:pPr>
+    </w:p>
+    <w:p>
+      <w:pPr>
+        <w:spacing w:line="600" w:lineRule="auto"/>
+        <w:rPr>
+          <w:rFonts w:hint="eastAsia"/>
+          <w:sz w:val="24"/>
+        </w:rPr>
+      </w:pPr>
+    </w:p>
+    <w:p>
+      <w:pPr>
+        <w:spacing w:line="600" w:lineRule="auto"/>
+        <w:rPr>
+          <w:rFonts w:hint="eastAsia"/>
+          <w:sz w:val="24"/>
+        </w:rPr>
+      </w:pPr>
+    </w:p>
+    <w:tbl>
+      <w:tblPr>
+        <w:tblStyle w:val="a4"/>
+        <w:tblW w:w="8010" w:type="dxa"/>
+        <w:tblLook w:val="04A0" w:firstRow="1" w:lastRow="0" w:firstColumn="1" w:lastColumn="0" w:noHBand="0" w:noVBand="1"/>
+      </w:tblPr>
+      <w:tblGrid>
+        <w:gridCol w:w="1809"/>
+        <w:gridCol w:w="285"/>
+        <w:gridCol w:w="2125"/>
+        <w:gridCol w:w="3791"/>
+      </w:tblGrid>
+      <w:tr>
+        <w:trPr>
+          <w:trHeight w:val="1206"/>
+        </w:trPr>
+        <w:tc>
+          <w:tcPr>
+            <w:tcW w:w="1809" w:type="dxa"/>
+            <w:vAlign w:val="center"/>
+          </w:tcPr>
+          <w:p>
+            <w:pPr>
+              <w:spacing w:line="600" w:lineRule="auto"/>
+              <w:jc w:val="center"/>
+              <w:rPr>
+                <w:sz w:val="24"/>
+              </w:rPr>
+            </w:pPr>
+            <w:r>
+              <w:rPr>
+                <w:rFonts w:hint="eastAsia"/>
+                <w:sz w:val="24"/>
+              </w:rPr>
+              <w:t>职工姓名</w:t>
+            </w:r>
+            <w:r>
+              <w:rPr>
+                <w:rFonts w:hint="eastAsia"/>
+                <w:sz w:val="24"/>
+              </w:rPr>
+              <w:t>：</w:t>
+            </w:r>
+            <w:proofErr w:type="gramStart"/>
+            <w:r>
+              <w:rPr>
+                <w:rFonts w:hint="eastAsia"/>
+                <w:sz w:val="24"/>
+              </w:rPr>
+              <w:t>肖彪</w:t>
+            </w:r>
+            <w:proofErr w:type="gramEnd"/>
+          </w:p>
+        </w:tc>
+        <w:tc>
+          <w:tcPr>
+            <w:tcW w:w="2410" w:type="dxa"/>
+            <w:gridSpan w:val="2"/>
+            <w:vAlign w:val="center"/>
+          </w:tcPr>
+          <w:p>
+            <w:pPr>
+              <w:spacing w:line="600" w:lineRule="auto"/>
+              <w:jc w:val="center"/>
+              <w:rPr>
+                <w:sz w:val="24"/>
+              </w:rPr>
+            </w:pPr>
+            <w:r>
+              <w:rPr>
+                <w:rFonts w:hint="eastAsia"/>
+                <w:sz w:val="24"/>
+              </w:rPr>
+              <w:t>ERP</w:t>
+            </w:r>
+            <w:r>
+              <w:rPr>
+                <w:rFonts w:hint="eastAsia"/>
+                <w:sz w:val="24"/>
+              </w:rPr>
+              <w:t>编号</w:t>
+            </w:r>
+            <w:r>
+              <w:rPr>
+                <w:rFonts w:hint="eastAsia"/>
+                <w:sz w:val="24"/>
+              </w:rPr>
+              <w:t>：</w:t>
+            </w:r>
+            <w:proofErr w:type="spellStart"/>
+            <w:r>
+              <w:rPr>
+                <w:rFonts w:hint="eastAsia"/>
+                <w:sz w:val="24"/>
+              </w:rPr>
+              <w:t>xiaobiao</w:t>
+            </w:r>
+            <w:proofErr w:type="spellEnd"/>
+          </w:p>
+        </w:tc>
+        <w:tc>
+          <w:tcPr>
+            <w:tcW w:w="3791" w:type="dxa"/>
+            <w:vAlign w:val="center"/>
+          </w:tcPr>
+          <w:p>
+            <w:pPr>
+              <w:spacing w:line="600" w:lineRule="auto"/>
+              <w:jc w:val="center"/>
+              <w:rPr>
+                <w:sz w:val="24"/>
+              </w:rPr>
+            </w:pPr>
+            <w:r>
+              <w:rPr>
+                <w:rFonts w:hint="eastAsia"/>
+                <w:sz w:val="24"/>
+              </w:rPr>
+              <w:t>记录日期</w:t>
+            </w:r>
+            <w:r>
+              <w:rPr>
+                <w:rFonts w:hint="eastAsia"/>
+                <w:sz w:val="24"/>
+              </w:rPr>
+              <w:t>：</w:t>
+            </w:r>
+            <w:r>
+              <w:rPr>
+                <w:rFonts w:hint="eastAsia"/>
+                <w:sz w:val="24"/>
+              </w:rPr>
+              <w:t>2015-10-</w:t>
+            </w:r>
+            <w:r>
+              <w:rPr>
+                <w:rFonts w:hint="eastAsia"/>
+                <w:sz w:val="24"/>
+              </w:rPr>
+              <w:t>30</w:t>
+            </w:r>
+            <w:r>
+              <w:rPr>
+                <w:rFonts w:hint="eastAsia"/>
+                <w:sz w:val="24"/>
+              </w:rPr>
+              <w:t>（星期</w:t>
+            </w:r>
+            <w:r>
+              <w:rPr>
+                <w:rFonts w:hint="eastAsia"/>
+                <w:sz w:val="24"/>
+              </w:rPr>
+              <w:t>五</w:t>
+            </w:r>
+            <w:r>
+              <w:rPr>
+                <w:rFonts w:hint="eastAsia"/>
+                <w:sz w:val="24"/>
+              </w:rPr>
+              <w:t>）</w:t>
+            </w:r>
+          </w:p>
+        </w:tc>
+      </w:tr>
+      <w:tr>
+        <w:trPr>
+          <w:trHeight w:val="2415"/>
+        </w:trPr>
+        <w:tc>
+          <w:tcPr>
+            <w:tcW w:w="2094" w:type="dxa"/>
+            <w:gridSpan w:val="2"/>
+            <w:vAlign w:val="center"/>
+          </w:tcPr>
+          <w:p>
+            <w:pPr>
+              <w:spacing w:line="600" w:lineRule="auto"/>
+              <w:jc w:val="center"/>
+              <w:rPr>
+                <w:sz w:val="24"/>
+              </w:rPr>
+            </w:pPr>
+            <w:r>
+              <w:rPr>
+                <w:rFonts w:hint="eastAsia"/>
+                <w:sz w:val="24"/>
+              </w:rPr>
+              <w:t>工作要求</w:t>
+            </w:r>
+          </w:p>
+        </w:tc>
+        <w:tc>
+          <w:tcPr>
+            <w:tcW w:w="5916" w:type="dxa"/>
+            <w:gridSpan w:val="2"/>
+            <w:vAlign w:val="center"/>
+          </w:tcPr>
+          <w:p>
+            <w:pPr>
+              <w:spacing w:line="276" w:lineRule="auto"/>
+            </w:pPr>
+            <w:r>
+              <w:rPr>
+                <w:rFonts w:hint="eastAsia"/>
+              </w:rPr>
+              <w:t>搭建</w:t>
+            </w:r>
+            <w:proofErr w:type="spellStart"/>
+            <w:r>
+              <w:rPr>
+                <w:rFonts w:hint="eastAsia"/>
+              </w:rPr>
+              <w:t>sql</w:t>
+            </w:r>
+            <w:proofErr w:type="spellEnd"/>
+            <w:r>
+              <w:rPr>
+                <w:rFonts w:hint="eastAsia"/>
+              </w:rPr>
+              <w:t>语句验证平台。</w:t>
+            </w:r>
+          </w:p>
+        </w:tc>
+      </w:tr>
+      <w:tr>
+        <w:trPr>
+          <w:trHeight w:val="2190"/>
+        </w:trPr>
+        <w:tc>
+          <w:tcPr>
+            <w:tcW w:w="2094" w:type="dxa"/>
+            <w:gridSpan w:val="2"/>
+            <w:vAlign w:val="center"/>
+          </w:tcPr>
+          <w:p>
+            <w:pPr>
+              <w:spacing w:line="600" w:lineRule="auto"/>
+              <w:jc w:val="center"/>
+              <w:rPr>
+                <w:sz w:val="24"/>
+              </w:rPr>
+            </w:pPr>
+            <w:r>
+              <w:rPr>
+                <w:rFonts w:hint="eastAsia"/>
+                <w:sz w:val="24"/>
+              </w:rPr>
+              <w:t>工作总结</w:t>
+            </w:r>
+          </w:p>
+        </w:tc>
+        <w:tc>
+          <w:tcPr>
+            <w:tcW w:w="5916" w:type="dxa"/>
+            <w:gridSpan w:val="2"/>
+            <w:vAlign w:val="center"/>
+          </w:tcPr>
+          <w:p>
+            <w:pPr>
+              <w:spacing w:line="276" w:lineRule="auto"/>
+              <w:ind w:firstLineChars="200" w:firstLine="420"/>
+            </w:pPr>
+            <w:r>
+              <w:rPr>
+                <w:rFonts w:hint="eastAsia"/>
+              </w:rPr>
+              <w:t>经过前一天的了解，发现常用的第三方</w:t>
+            </w:r>
+            <w:proofErr w:type="gramStart"/>
+            <w:r>
+              <w:rPr>
+                <w:rFonts w:hint="eastAsia"/>
+              </w:rPr>
+              <w:t>包邮用</w:t>
+            </w:r>
+            <w:proofErr w:type="gramEnd"/>
+            <w:r>
+              <w:rPr>
+                <w:rFonts w:hint="eastAsia"/>
+              </w:rPr>
+              <w:t>java</w:t>
+            </w:r>
+            <w:r>
+              <w:rPr>
+                <w:rFonts w:hint="eastAsia"/>
+              </w:rPr>
+              <w:t>实现的</w:t>
+            </w:r>
+            <w:proofErr w:type="spellStart"/>
+            <w:r>
+              <w:rPr>
+                <w:rFonts w:hint="eastAsia"/>
+              </w:rPr>
+              <w:t>JSqlParser</w:t>
+            </w:r>
+            <w:proofErr w:type="spellEnd"/>
+            <w:r>
+              <w:rPr>
+                <w:rFonts w:hint="eastAsia"/>
+              </w:rPr>
+              <w:t>。要使用这个包需要搭建一个</w:t>
+            </w:r>
+            <w:r>
+              <w:rPr>
+                <w:rFonts w:hint="eastAsia"/>
+              </w:rPr>
+              <w:t>JSP</w:t>
+            </w:r>
+            <w:r>
+              <w:rPr>
+                <w:rFonts w:hint="eastAsia"/>
+              </w:rPr>
+              <w:t>平台来完成这个任务，今天需要完成的就是搭建这个平台的过程</w:t>
             </w:r>
             <w:bookmarkStart w:id="0" w:name="_GoBack"/>
             <w:bookmarkEnd w:id="0"/>
             <w:r>
               <w:rPr>
                 <w:rFonts w:hint="eastAsia"/>
-                <w:sz w:val="24"/>
-              </w:rPr>
-              <w:t>（星期</w:t>
-            </w:r>
-            <w:r>
-              <w:rPr>
-                <w:rFonts w:hint="eastAsia"/>
-                <w:sz w:val="24"/>
-              </w:rPr>
-              <w:t>一</w:t>
-            </w:r>
-            <w:r>
-              <w:rPr>
-                <w:rFonts w:hint="eastAsia"/>
-                <w:sz w:val="24"/>
-              </w:rPr>
-              <w:t>）</w:t>
+              </w:rPr>
+              <w:t>。</w:t>
+            </w:r>
+          </w:p>
+        </w:tc>
+      </w:tr>
+      <w:tr>
+        <w:trPr>
+          <w:trHeight w:val="2190"/>
+        </w:trPr>
+        <w:tc>
+          <w:tcPr>
+            <w:tcW w:w="2094" w:type="dxa"/>
+            <w:gridSpan w:val="2"/>
+            <w:vAlign w:val="center"/>
+          </w:tcPr>
+          <w:p>
+            <w:pPr>
+              <w:spacing w:line="600" w:lineRule="auto"/>
+              <w:jc w:val="center"/>
+              <w:rPr>
+                <w:sz w:val="24"/>
+              </w:rPr>
+            </w:pPr>
+            <w:r>
+              <w:rPr>
+                <w:rFonts w:hint="eastAsia"/>
+                <w:sz w:val="24"/>
+              </w:rPr>
+              <w:t>问题汇总</w:t>
+            </w:r>
+          </w:p>
+        </w:tc>
+        <w:tc>
+          <w:tcPr>
+            <w:tcW w:w="5916" w:type="dxa"/>
+            <w:gridSpan w:val="2"/>
+            <w:vAlign w:val="center"/>
+          </w:tcPr>
+          <w:p>
+            <w:pPr>
+              <w:spacing w:line="276" w:lineRule="auto"/>
+            </w:pPr>
+            <w:r>
+              <w:rPr>
+                <w:rFonts w:hint="eastAsia"/>
+              </w:rPr>
+              <w:t xml:space="preserve">    </w:t>
+            </w:r>
+            <w:r>
+              <w:rPr>
+                <w:rFonts w:hint="eastAsia"/>
+              </w:rPr>
+              <w:t>待定</w:t>
+            </w:r>
+          </w:p>
+        </w:tc>
+      </w:tr>
+      <w:tr>
+        <w:trPr>
+          <w:trHeight w:val="1680"/>
+        </w:trPr>
+        <w:tc>
+          <w:tcPr>
+            <w:tcW w:w="2094" w:type="dxa"/>
+            <w:gridSpan w:val="2"/>
+            <w:vAlign w:val="center"/>
+          </w:tcPr>
+          <w:p>
+            <w:pPr>
+              <w:spacing w:line="600" w:lineRule="auto"/>
+              <w:jc w:val="center"/>
+              <w:rPr>
+                <w:sz w:val="24"/>
+              </w:rPr>
+            </w:pPr>
+            <w:r>
+              <w:rPr>
+                <w:rFonts w:hint="eastAsia"/>
+                <w:sz w:val="24"/>
+              </w:rPr>
+              <w:t>学习梳理</w:t>
+            </w:r>
+          </w:p>
+        </w:tc>
+        <w:tc>
+          <w:tcPr>
+            <w:tcW w:w="5916" w:type="dxa"/>
+            <w:gridSpan w:val="2"/>
+            <w:vAlign w:val="center"/>
+          </w:tcPr>
+          <w:p>
+            <w:pPr>
+              <w:spacing w:line="276" w:lineRule="auto"/>
+              <w:ind w:firstLineChars="200" w:firstLine="420"/>
+            </w:pPr>
+            <w:r>
+              <w:rPr>
+                <w:rFonts w:hint="eastAsia"/>
+              </w:rPr>
+              <w:t>待定</w:t>
+            </w:r>
+          </w:p>
+        </w:tc>
+      </w:tr>
+      <w:tr>
+        <w:trPr>
+          <w:trHeight w:val="1523"/>
+        </w:trPr>
+        <w:tc>
+          <w:tcPr>
+            <w:tcW w:w="2094" w:type="dxa"/>
+            <w:gridSpan w:val="2"/>
+            <w:vAlign w:val="center"/>
+          </w:tcPr>
+          <w:p>
+            <w:pPr>
+              <w:spacing w:line="600" w:lineRule="auto"/>
+              <w:jc w:val="center"/>
+              <w:rPr>
+                <w:sz w:val="24"/>
+              </w:rPr>
+            </w:pPr>
+            <w:r>
+              <w:rPr>
+                <w:rFonts w:hint="eastAsia"/>
+                <w:sz w:val="24"/>
+              </w:rPr>
+              <w:t>下一步工作</w:t>
+            </w:r>
+          </w:p>
+        </w:tc>
+        <w:tc>
+          <w:tcPr>
+            <w:tcW w:w="5916" w:type="dxa"/>
+            <w:gridSpan w:val="2"/>
+            <w:vAlign w:val="center"/>
+          </w:tcPr>
+          <w:p>
+            <w:pPr>
+              <w:spacing w:line="276" w:lineRule="auto"/>
+              <w:ind w:firstLineChars="200" w:firstLine="420"/>
+            </w:pPr>
+            <w:r>
+              <w:rPr>
+                <w:rFonts w:hint="eastAsia"/>
+              </w:rPr>
+              <w:t>待定</w:t>
+            </w:r>
+          </w:p>
+        </w:tc>
+      </w:tr>
+    </w:tbl>
+    <w:p>
+      <w:pPr>
+        <w:spacing w:line="600" w:lineRule="auto"/>
+        <w:rPr>
+          <w:rFonts w:hint="eastAsia"/>
+          <w:sz w:val="24"/>
+        </w:rPr>
+      </w:pPr>
+    </w:p>
+    <w:p>
+      <w:pPr>
+        <w:spacing w:line="600" w:lineRule="auto"/>
+        <w:rPr>
+          <w:rFonts w:hint="eastAsia"/>
+          <w:sz w:val="24"/>
+        </w:rPr>
+      </w:pPr>
+    </w:p>
+    <w:p>
+      <w:pPr>
+        <w:spacing w:line="600" w:lineRule="auto"/>
+        <w:rPr>
+          <w:rFonts w:hint="eastAsia"/>
+          <w:sz w:val="24"/>
+        </w:rPr>
+      </w:pPr>
+    </w:p>
+    <w:tbl>
+      <w:tblPr>
+        <w:tblStyle w:val="a4"/>
+        <w:tblW w:w="8010" w:type="dxa"/>
+        <w:tblLook w:val="04A0" w:firstRow="1" w:lastRow="0" w:firstColumn="1" w:lastColumn="0" w:noHBand="0" w:noVBand="1"/>
+      </w:tblPr>
+      <w:tblGrid>
+        <w:gridCol w:w="1809"/>
+        <w:gridCol w:w="285"/>
+        <w:gridCol w:w="2125"/>
+        <w:gridCol w:w="3791"/>
+      </w:tblGrid>
+      <w:tr>
+        <w:trPr>
+          <w:trHeight w:val="1206"/>
+        </w:trPr>
+        <w:tc>
+          <w:tcPr>
+            <w:tcW w:w="1809" w:type="dxa"/>
+            <w:vAlign w:val="center"/>
+          </w:tcPr>
+          <w:p>
+            <w:pPr>
+              <w:spacing w:line="600" w:lineRule="auto"/>
+              <w:jc w:val="center"/>
+              <w:rPr>
+                <w:sz w:val="24"/>
+              </w:rPr>
+            </w:pPr>
+            <w:r>
+              <w:rPr>
+                <w:rFonts w:hint="eastAsia"/>
+                <w:sz w:val="24"/>
+              </w:rPr>
+              <w:t>职工姓名</w:t>
+            </w:r>
+            <w:r>
+              <w:rPr>
+                <w:rFonts w:hint="eastAsia"/>
+                <w:sz w:val="24"/>
+              </w:rPr>
+              <w:t>：</w:t>
+            </w:r>
+            <w:proofErr w:type="gramStart"/>
+            <w:r>
+              <w:rPr>
+                <w:rFonts w:hint="eastAsia"/>
+                <w:sz w:val="24"/>
+              </w:rPr>
+              <w:t>肖彪</w:t>
+            </w:r>
+            <w:proofErr w:type="gramEnd"/>
+          </w:p>
+        </w:tc>
+        <w:tc>
+          <w:tcPr>
+            <w:tcW w:w="2410" w:type="dxa"/>
+            <w:gridSpan w:val="2"/>
+            <w:vAlign w:val="center"/>
+          </w:tcPr>
+          <w:p>
+            <w:pPr>
+              <w:spacing w:line="600" w:lineRule="auto"/>
+              <w:jc w:val="center"/>
+              <w:rPr>
+                <w:sz w:val="24"/>
+              </w:rPr>
+            </w:pPr>
+            <w:r>
+              <w:rPr>
+                <w:rFonts w:hint="eastAsia"/>
+                <w:sz w:val="24"/>
+              </w:rPr>
+              <w:t>ERP</w:t>
+            </w:r>
+            <w:r>
+              <w:rPr>
+                <w:rFonts w:hint="eastAsia"/>
+                <w:sz w:val="24"/>
+              </w:rPr>
+              <w:t>编号</w:t>
+            </w:r>
+            <w:r>
+              <w:rPr>
+                <w:rFonts w:hint="eastAsia"/>
+                <w:sz w:val="24"/>
+              </w:rPr>
+              <w:t>：</w:t>
+            </w:r>
+            <w:proofErr w:type="spellStart"/>
+            <w:r>
+              <w:rPr>
+                <w:rFonts w:hint="eastAsia"/>
+                <w:sz w:val="24"/>
+              </w:rPr>
+              <w:t>xiaobiao</w:t>
+            </w:r>
+            <w:proofErr w:type="spellEnd"/>
+          </w:p>
+        </w:tc>
+        <w:tc>
+          <w:tcPr>
+            <w:tcW w:w="3791" w:type="dxa"/>
+            <w:vAlign w:val="center"/>
+          </w:tcPr>
+          <w:p>
+            <w:pPr>
+              <w:spacing w:line="600" w:lineRule="auto"/>
+              <w:jc w:val="center"/>
+              <w:rPr>
+                <w:sz w:val="24"/>
+              </w:rPr>
+            </w:pPr>
+            <w:r>
+              <w:rPr>
+                <w:rFonts w:hint="eastAsia"/>
+                <w:sz w:val="24"/>
+              </w:rPr>
+              <w:t>记录日期</w:t>
+            </w:r>
+            <w:r>
+              <w:rPr>
+                <w:rFonts w:hint="eastAsia"/>
+                <w:sz w:val="24"/>
+              </w:rPr>
+              <w:t>：</w:t>
+            </w:r>
+            <w:r>
+              <w:rPr>
+                <w:rFonts w:hint="eastAsia"/>
+                <w:sz w:val="24"/>
+              </w:rPr>
+              <w:t>2015-10-26</w:t>
+            </w:r>
+            <w:r>
+              <w:rPr>
+                <w:rFonts w:hint="eastAsia"/>
+                <w:sz w:val="24"/>
+              </w:rPr>
+              <w:t>（星期一）</w:t>
             </w:r>
           </w:p>
         </w:tc>
@@ -7150,6 +9585,7 @@
     <w:uiPriority w:val="59"/>
     <w:rsid w:val="006C5A83"/>
     <w:tblPr>
+      <w:tblInd w:w="0" w:type="dxa"/>
       <w:tblBorders>
         <w:top w:val="single" w:sz="4" w:space="0" w:color="auto"/>
         <w:left w:val="single" w:sz="4" w:space="0" w:color="auto"/>
@@ -7158,6 +9594,12 @@
         <w:insideH w:val="single" w:sz="4" w:space="0" w:color="auto"/>
         <w:insideV w:val="single" w:sz="4" w:space="0" w:color="auto"/>
       </w:tblBorders>
+      <w:tblCellMar>
+        <w:top w:w="0" w:type="dxa"/>
+        <w:left w:w="108" w:type="dxa"/>
+        <w:bottom w:w="0" w:type="dxa"/>
+        <w:right w:w="108" w:type="dxa"/>
+      </w:tblCellMar>
     </w:tblPr>
   </w:style>
   <w:style w:type="paragraph" w:styleId="a5">
@@ -7493,6 +9935,7 @@
     <w:uiPriority w:val="59"/>
     <w:rsid w:val="006C5A83"/>
     <w:tblPr>
+      <w:tblInd w:w="0" w:type="dxa"/>
       <w:tblBorders>
         <w:top w:val="single" w:sz="4" w:space="0" w:color="auto"/>
         <w:left w:val="single" w:sz="4" w:space="0" w:color="auto"/>
@@ -7501,6 +9944,12 @@
         <w:insideH w:val="single" w:sz="4" w:space="0" w:color="auto"/>
         <w:insideV w:val="single" w:sz="4" w:space="0" w:color="auto"/>
       </w:tblBorders>
+      <w:tblCellMar>
+        <w:top w:w="0" w:type="dxa"/>
+        <w:left w:w="108" w:type="dxa"/>
+        <w:bottom w:w="0" w:type="dxa"/>
+        <w:right w:w="108" w:type="dxa"/>
+      </w:tblCellMar>
     </w:tblPr>
   </w:style>
   <w:style w:type="paragraph" w:styleId="a5">

</xml_diff>